<commit_message>
#NITN documentation update, removed new dataset code lines
</commit_message>
<xml_diff>
--- a/documentation/LicentaIUN04/Lucrare.docx
+++ b/documentation/LicentaIUN04/Lucrare.docx
@@ -5715,7 +5715,7 @@
         </w:rPr>
         <w:fldChar w:fldCharType="separate"/>
       </w:r>
-      <w:hyperlink w:anchor="_Toc105879320" w:history="1">
+      <w:hyperlink w:anchor="_Toc105894014" w:history="1">
         <w:r>
           <w:rPr>
             <w:rStyle w:val="Hyperlink"/>
@@ -5742,7 +5742,7 @@
             <w:noProof/>
             <w:webHidden/>
           </w:rPr>
-          <w:instrText xml:space="preserve"> PAGEREF _Toc105879320 \h </w:instrText>
+          <w:instrText xml:space="preserve"> PAGEREF _Toc105894014 \h </w:instrText>
         </w:r>
         <w:r>
           <w:rPr>
@@ -5787,7 +5787,7 @@
           <w:lang w:val="en-US" w:eastAsia="en-US"/>
         </w:rPr>
       </w:pPr>
-      <w:hyperlink w:anchor="_Toc105879321" w:history="1">
+      <w:hyperlink w:anchor="_Toc105894015" w:history="1">
         <w:r>
           <w:rPr>
             <w:rStyle w:val="Hyperlink"/>
@@ -5814,7 +5814,7 @@
             <w:noProof/>
             <w:webHidden/>
           </w:rPr>
-          <w:instrText xml:space="preserve"> PAGEREF _Toc105879321 \h </w:instrText>
+          <w:instrText xml:space="preserve"> PAGEREF _Toc105894015 \h </w:instrText>
         </w:r>
         <w:r>
           <w:rPr>
@@ -5859,7 +5859,7 @@
           <w:lang w:val="en-US" w:eastAsia="en-US"/>
         </w:rPr>
       </w:pPr>
-      <w:hyperlink w:anchor="_Toc105879322" w:history="1">
+      <w:hyperlink w:anchor="_Toc105894016" w:history="1">
         <w:r>
           <w:rPr>
             <w:rStyle w:val="Hyperlink"/>
@@ -5886,7 +5886,7 @@
             <w:noProof/>
             <w:webHidden/>
           </w:rPr>
-          <w:instrText xml:space="preserve"> PAGEREF _Toc105879322 \h </w:instrText>
+          <w:instrText xml:space="preserve"> PAGEREF _Toc105894016 \h </w:instrText>
         </w:r>
         <w:r>
           <w:rPr>
@@ -5931,7 +5931,7 @@
           <w:lang w:val="en-US" w:eastAsia="en-US"/>
         </w:rPr>
       </w:pPr>
-      <w:hyperlink w:anchor="_Toc105879323" w:history="1">
+      <w:hyperlink w:anchor="_Toc105894017" w:history="1">
         <w:r>
           <w:rPr>
             <w:rStyle w:val="Hyperlink"/>
@@ -5958,7 +5958,7 @@
             <w:noProof/>
             <w:webHidden/>
           </w:rPr>
-          <w:instrText xml:space="preserve"> PAGEREF _Toc105879323 \h </w:instrText>
+          <w:instrText xml:space="preserve"> PAGEREF _Toc105894017 \h </w:instrText>
         </w:r>
         <w:r>
           <w:rPr>
@@ -5978,7 +5978,7 @@
             <w:noProof/>
             <w:webHidden/>
           </w:rPr>
-          <w:t>22</w:t>
+          <w:t>21</w:t>
         </w:r>
         <w:r>
           <w:rPr>
@@ -6003,7 +6003,7 @@
           <w:lang w:val="en-US" w:eastAsia="en-US"/>
         </w:rPr>
       </w:pPr>
-      <w:hyperlink w:anchor="_Toc105879324" w:history="1">
+      <w:hyperlink w:anchor="_Toc105894018" w:history="1">
         <w:r>
           <w:rPr>
             <w:rStyle w:val="Hyperlink"/>
@@ -6030,7 +6030,79 @@
             <w:noProof/>
             <w:webHidden/>
           </w:rPr>
-          <w:instrText xml:space="preserve"> PAGEREF _Toc105879324 \h </w:instrText>
+          <w:instrText xml:space="preserve"> PAGEREF _Toc105894018 \h </w:instrText>
+        </w:r>
+        <w:r>
+          <w:rPr>
+            <w:noProof/>
+            <w:webHidden/>
+          </w:rPr>
+        </w:r>
+        <w:r>
+          <w:rPr>
+            <w:noProof/>
+            <w:webHidden/>
+          </w:rPr>
+          <w:fldChar w:fldCharType="separate"/>
+        </w:r>
+        <w:r>
+          <w:rPr>
+            <w:noProof/>
+            <w:webHidden/>
+          </w:rPr>
+          <w:t>26</w:t>
+        </w:r>
+        <w:r>
+          <w:rPr>
+            <w:noProof/>
+            <w:webHidden/>
+          </w:rPr>
+          <w:fldChar w:fldCharType="end"/>
+        </w:r>
+      </w:hyperlink>
+    </w:p>
+    <w:p>
+      <w:pPr>
+        <w:pStyle w:val="TableofFigures"/>
+        <w:tabs>
+          <w:tab w:val="right" w:leader="dot" w:pos="9621"/>
+        </w:tabs>
+        <w:rPr>
+          <w:rFonts w:asciiTheme="minorHAnsi" w:eastAsiaTheme="minorEastAsia" w:hAnsiTheme="minorHAnsi" w:cstheme="minorBidi"/>
+          <w:noProof/>
+          <w:sz w:val="22"/>
+          <w:szCs w:val="22"/>
+          <w:lang w:val="en-US" w:eastAsia="en-US"/>
+        </w:rPr>
+      </w:pPr>
+      <w:hyperlink w:anchor="_Toc105894019" w:history="1">
+        <w:r>
+          <w:rPr>
+            <w:rStyle w:val="Hyperlink"/>
+            <w:noProof/>
+          </w:rPr>
+          <w:t>Figură 6 – Procesul de Învățare automată</w:t>
+        </w:r>
+        <w:r>
+          <w:rPr>
+            <w:noProof/>
+            <w:webHidden/>
+          </w:rPr>
+          <w:tab/>
+        </w:r>
+        <w:r>
+          <w:rPr>
+            <w:noProof/>
+            <w:webHidden/>
+          </w:rPr>
+          <w:fldChar w:fldCharType="begin"/>
+        </w:r>
+        <w:r>
+          <w:rPr>
+            <w:noProof/>
+            <w:webHidden/>
+          </w:rPr>
+          <w:instrText xml:space="preserve"> PAGEREF _Toc105894019 \h </w:instrText>
         </w:r>
         <w:r>
           <w:rPr>
@@ -6075,13 +6147,13 @@
           <w:lang w:val="en-US" w:eastAsia="en-US"/>
         </w:rPr>
       </w:pPr>
-      <w:hyperlink w:anchor="_Toc105879325" w:history="1">
+      <w:hyperlink w:anchor="_Toc105894020" w:history="1">
         <w:r>
           <w:rPr>
             <w:rStyle w:val="Hyperlink"/>
             <w:noProof/>
           </w:rPr>
-          <w:t>Figură 6 – Procesul de Învățare automată</w:t>
+          <w:t>Figură 7 – Procesul de învățare automată (detalii)</w:t>
         </w:r>
         <w:r>
           <w:rPr>
@@ -6102,7 +6174,7 @@
             <w:noProof/>
             <w:webHidden/>
           </w:rPr>
-          <w:instrText xml:space="preserve"> PAGEREF _Toc105879325 \h </w:instrText>
+          <w:instrText xml:space="preserve"> PAGEREF _Toc105894020 \h </w:instrText>
         </w:r>
         <w:r>
           <w:rPr>
@@ -6147,79 +6219,7 @@
           <w:lang w:val="en-US" w:eastAsia="en-US"/>
         </w:rPr>
       </w:pPr>
-      <w:hyperlink w:anchor="_Toc105879326" w:history="1">
-        <w:r>
-          <w:rPr>
-            <w:rStyle w:val="Hyperlink"/>
-            <w:noProof/>
-          </w:rPr>
-          <w:t>Figură 7 – Procesul de învățare automată (detalii)</w:t>
-        </w:r>
-        <w:r>
-          <w:rPr>
-            <w:noProof/>
-            <w:webHidden/>
-          </w:rPr>
-          <w:tab/>
-        </w:r>
-        <w:r>
-          <w:rPr>
-            <w:noProof/>
-            <w:webHidden/>
-          </w:rPr>
-          <w:fldChar w:fldCharType="begin"/>
-        </w:r>
-        <w:r>
-          <w:rPr>
-            <w:noProof/>
-            <w:webHidden/>
-          </w:rPr>
-          <w:instrText xml:space="preserve"> PAGEREF _Toc105879326 \h </w:instrText>
-        </w:r>
-        <w:r>
-          <w:rPr>
-            <w:noProof/>
-            <w:webHidden/>
-          </w:rPr>
-        </w:r>
-        <w:r>
-          <w:rPr>
-            <w:noProof/>
-            <w:webHidden/>
-          </w:rPr>
-          <w:fldChar w:fldCharType="separate"/>
-        </w:r>
-        <w:r>
-          <w:rPr>
-            <w:noProof/>
-            <w:webHidden/>
-          </w:rPr>
-          <w:t>29</w:t>
-        </w:r>
-        <w:r>
-          <w:rPr>
-            <w:noProof/>
-            <w:webHidden/>
-          </w:rPr>
-          <w:fldChar w:fldCharType="end"/>
-        </w:r>
-      </w:hyperlink>
-    </w:p>
-    <w:p>
-      <w:pPr>
-        <w:pStyle w:val="TableofFigures"/>
-        <w:tabs>
-          <w:tab w:val="right" w:leader="dot" w:pos="9621"/>
-        </w:tabs>
-        <w:rPr>
-          <w:rFonts w:asciiTheme="minorHAnsi" w:eastAsiaTheme="minorEastAsia" w:hAnsiTheme="minorHAnsi" w:cstheme="minorBidi"/>
-          <w:noProof/>
-          <w:sz w:val="22"/>
-          <w:szCs w:val="22"/>
-          <w:lang w:val="en-US" w:eastAsia="en-US"/>
-        </w:rPr>
-      </w:pPr>
-      <w:hyperlink w:anchor="_Toc105879327" w:history="1">
+      <w:hyperlink w:anchor="_Toc105894021" w:history="1">
         <w:r>
           <w:rPr>
             <w:rStyle w:val="Hyperlink"/>
@@ -6246,7 +6246,7 @@
             <w:noProof/>
             <w:webHidden/>
           </w:rPr>
-          <w:instrText xml:space="preserve"> PAGEREF _Toc105879327 \h </w:instrText>
+          <w:instrText xml:space="preserve"> PAGEREF _Toc105894021 \h </w:instrText>
         </w:r>
         <w:r>
           <w:rPr>
@@ -6291,13 +6291,13 @@
           <w:lang w:val="en-US" w:eastAsia="en-US"/>
         </w:rPr>
       </w:pPr>
-      <w:hyperlink w:anchor="_Toc105879328" w:history="1">
+      <w:hyperlink w:anchor="_Toc105894022" w:history="1">
         <w:r>
           <w:rPr>
             <w:rStyle w:val="Hyperlink"/>
             <w:noProof/>
           </w:rPr>
-          <w:t>Figură 9 – Conexiunea laterală și calea de sus în jos, îmbinate prin însumare [43]</w:t>
+          <w:t>Figură 9 – Subprocesele pentru realizarea unui model de Recunoaștere optică a caracterelor [40]</w:t>
         </w:r>
         <w:r>
           <w:rPr>
@@ -6318,7 +6318,79 @@
             <w:noProof/>
             <w:webHidden/>
           </w:rPr>
-          <w:instrText xml:space="preserve"> PAGEREF _Toc105879328 \h </w:instrText>
+          <w:instrText xml:space="preserve"> PAGEREF _Toc105894022 \h </w:instrText>
+        </w:r>
+        <w:r>
+          <w:rPr>
+            <w:noProof/>
+            <w:webHidden/>
+          </w:rPr>
+        </w:r>
+        <w:r>
+          <w:rPr>
+            <w:noProof/>
+            <w:webHidden/>
+          </w:rPr>
+          <w:fldChar w:fldCharType="separate"/>
+        </w:r>
+        <w:r>
+          <w:rPr>
+            <w:noProof/>
+            <w:webHidden/>
+          </w:rPr>
+          <w:t>32</w:t>
+        </w:r>
+        <w:r>
+          <w:rPr>
+            <w:noProof/>
+            <w:webHidden/>
+          </w:rPr>
+          <w:fldChar w:fldCharType="end"/>
+        </w:r>
+      </w:hyperlink>
+    </w:p>
+    <w:p>
+      <w:pPr>
+        <w:pStyle w:val="TableofFigures"/>
+        <w:tabs>
+          <w:tab w:val="right" w:leader="dot" w:pos="9621"/>
+        </w:tabs>
+        <w:rPr>
+          <w:rFonts w:asciiTheme="minorHAnsi" w:eastAsiaTheme="minorEastAsia" w:hAnsiTheme="minorHAnsi" w:cstheme="minorBidi"/>
+          <w:noProof/>
+          <w:sz w:val="22"/>
+          <w:szCs w:val="22"/>
+          <w:lang w:val="en-US" w:eastAsia="en-US"/>
+        </w:rPr>
+      </w:pPr>
+      <w:hyperlink w:anchor="_Toc105894023" w:history="1">
+        <w:r>
+          <w:rPr>
+            <w:rStyle w:val="Hyperlink"/>
+            <w:noProof/>
+          </w:rPr>
+          <w:t>Figură 10 – Conexiunea laterală și calea de sus în jos, îmbinate prin însumare [44]</w:t>
+        </w:r>
+        <w:r>
+          <w:rPr>
+            <w:noProof/>
+            <w:webHidden/>
+          </w:rPr>
+          <w:tab/>
+        </w:r>
+        <w:r>
+          <w:rPr>
+            <w:noProof/>
+            <w:webHidden/>
+          </w:rPr>
+          <w:fldChar w:fldCharType="begin"/>
+        </w:r>
+        <w:r>
+          <w:rPr>
+            <w:noProof/>
+            <w:webHidden/>
+          </w:rPr>
+          <w:instrText xml:space="preserve"> PAGEREF _Toc105894023 \h </w:instrText>
         </w:r>
         <w:r>
           <w:rPr>
@@ -6535,19 +6607,7 @@
     </w:p>
     <w:p>
       <w:pPr>
-        <w:pStyle w:val="ListParagraph"/>
-        <w:ind w:left="360" w:firstLine="0"/>
-        <w:rPr>
-          <w:rFonts w:cs="Arial"/>
-          <w:sz w:val="28"/>
-          <w:szCs w:val="28"/>
-        </w:rPr>
-      </w:pPr>
-    </w:p>
-    <w:p>
-      <w:pPr>
-        <w:pStyle w:val="ListParagraph"/>
-        <w:ind w:left="360" w:firstLine="0"/>
+        <w:ind w:firstLine="0"/>
         <w:rPr>
           <w:rFonts w:cs="Arial"/>
           <w:sz w:val="28"/>
@@ -6651,7 +6711,7 @@
         <w:rPr>
           <w:lang w:val="en-US"/>
         </w:rPr>
-        <w:t>4</w:t>
+        <w:t>5</w:t>
       </w:r>
     </w:p>
     <w:p>
@@ -7050,7 +7110,7 @@
           <w:r>
             <w:fldChar w:fldCharType="separate"/>
           </w:r>
-          <w:hyperlink w:anchor="_Toc105879329" w:history="1">
+          <w:hyperlink w:anchor="_Toc105894047" w:history="1">
             <w:r>
               <w:rPr>
                 <w:rStyle w:val="Hyperlink"/>
@@ -7094,7 +7154,7 @@
                 <w:noProof/>
                 <w:webHidden/>
               </w:rPr>
-              <w:instrText xml:space="preserve"> PAGEREF _Toc105879329 \h </w:instrText>
+              <w:instrText xml:space="preserve"> PAGEREF _Toc105894047 \h </w:instrText>
             </w:r>
             <w:r>
               <w:rPr>
@@ -7140,7 +7200,7 @@
               <w:lang w:val="en-US" w:eastAsia="en-US"/>
             </w:rPr>
           </w:pPr>
-          <w:hyperlink w:anchor="_Toc105879330" w:history="1">
+          <w:hyperlink w:anchor="_Toc105894048" w:history="1">
             <w:r>
               <w:rPr>
                 <w:rStyle w:val="Hyperlink"/>
@@ -7184,7 +7244,7 @@
                 <w:noProof/>
                 <w:webHidden/>
               </w:rPr>
-              <w:instrText xml:space="preserve"> PAGEREF _Toc105879330 \h </w:instrText>
+              <w:instrText xml:space="preserve"> PAGEREF _Toc105894048 \h </w:instrText>
             </w:r>
             <w:r>
               <w:rPr>
@@ -7230,7 +7290,7 @@
               <w:lang w:val="en-US" w:eastAsia="en-US"/>
             </w:rPr>
           </w:pPr>
-          <w:hyperlink w:anchor="_Toc105879331" w:history="1">
+          <w:hyperlink w:anchor="_Toc105894049" w:history="1">
             <w:r>
               <w:rPr>
                 <w:rStyle w:val="Hyperlink"/>
@@ -7274,7 +7334,7 @@
                 <w:noProof/>
                 <w:webHidden/>
               </w:rPr>
-              <w:instrText xml:space="preserve"> PAGEREF _Toc105879331 \h </w:instrText>
+              <w:instrText xml:space="preserve"> PAGEREF _Toc105894049 \h </w:instrText>
             </w:r>
             <w:r>
               <w:rPr>
@@ -7294,7 +7354,7 @@
                 <w:noProof/>
                 <w:webHidden/>
               </w:rPr>
-              <w:t>17</w:t>
+              <w:t>18</w:t>
             </w:r>
             <w:r>
               <w:rPr>
@@ -7320,7 +7380,7 @@
               <w:lang w:val="en-US" w:eastAsia="en-US"/>
             </w:rPr>
           </w:pPr>
-          <w:hyperlink w:anchor="_Toc105879332" w:history="1">
+          <w:hyperlink w:anchor="_Toc105894050" w:history="1">
             <w:r>
               <w:rPr>
                 <w:rStyle w:val="Hyperlink"/>
@@ -7364,7 +7424,7 @@
                 <w:noProof/>
                 <w:webHidden/>
               </w:rPr>
-              <w:instrText xml:space="preserve"> PAGEREF _Toc105879332 \h </w:instrText>
+              <w:instrText xml:space="preserve"> PAGEREF _Toc105894050 \h </w:instrText>
             </w:r>
             <w:r>
               <w:rPr>
@@ -7410,7 +7470,7 @@
               <w:lang w:val="en-US" w:eastAsia="en-US"/>
             </w:rPr>
           </w:pPr>
-          <w:hyperlink w:anchor="_Toc105879333" w:history="1">
+          <w:hyperlink w:anchor="_Toc105894051" w:history="1">
             <w:r>
               <w:rPr>
                 <w:rStyle w:val="Hyperlink"/>
@@ -7454,7 +7514,7 @@
                 <w:noProof/>
                 <w:webHidden/>
               </w:rPr>
-              <w:instrText xml:space="preserve"> PAGEREF _Toc105879333 \h </w:instrText>
+              <w:instrText xml:space="preserve"> PAGEREF _Toc105894051 \h </w:instrText>
             </w:r>
             <w:r>
               <w:rPr>
@@ -7474,7 +7534,7 @@
                 <w:noProof/>
                 <w:webHidden/>
               </w:rPr>
-              <w:t>19</w:t>
+              <w:t>20</w:t>
             </w:r>
             <w:r>
               <w:rPr>
@@ -7500,7 +7560,7 @@
               <w:lang w:val="en-US" w:eastAsia="en-US"/>
             </w:rPr>
           </w:pPr>
-          <w:hyperlink w:anchor="_Toc105879336" w:history="1">
+          <w:hyperlink w:anchor="_Toc105894054" w:history="1">
             <w:r>
               <w:rPr>
                 <w:rStyle w:val="Hyperlink"/>
@@ -7544,7 +7604,7 @@
                 <w:noProof/>
                 <w:webHidden/>
               </w:rPr>
-              <w:instrText xml:space="preserve"> PAGEREF _Toc105879336 \h </w:instrText>
+              <w:instrText xml:space="preserve"> PAGEREF _Toc105894054 \h </w:instrText>
             </w:r>
             <w:r>
               <w:rPr>
@@ -7590,7 +7650,7 @@
               <w:lang w:val="en-US" w:eastAsia="en-US"/>
             </w:rPr>
           </w:pPr>
-          <w:hyperlink w:anchor="_Toc105879337" w:history="1">
+          <w:hyperlink w:anchor="_Toc105894055" w:history="1">
             <w:r>
               <w:rPr>
                 <w:rStyle w:val="Hyperlink"/>
@@ -7634,7 +7694,7 @@
                 <w:noProof/>
                 <w:webHidden/>
               </w:rPr>
-              <w:instrText xml:space="preserve"> PAGEREF _Toc105879337 \h </w:instrText>
+              <w:instrText xml:space="preserve"> PAGEREF _Toc105894055 \h </w:instrText>
             </w:r>
             <w:r>
               <w:rPr>
@@ -7654,7 +7714,7 @@
                 <w:noProof/>
                 <w:webHidden/>
               </w:rPr>
-              <w:t>23</w:t>
+              <w:t>22</w:t>
             </w:r>
             <w:r>
               <w:rPr>
@@ -7680,7 +7740,7 @@
               <w:lang w:val="en-US" w:eastAsia="en-US"/>
             </w:rPr>
           </w:pPr>
-          <w:hyperlink w:anchor="_Toc105879338" w:history="1">
+          <w:hyperlink w:anchor="_Toc105894056" w:history="1">
             <w:r>
               <w:rPr>
                 <w:rStyle w:val="Hyperlink"/>
@@ -7724,7 +7784,7 @@
                 <w:noProof/>
                 <w:webHidden/>
               </w:rPr>
-              <w:instrText xml:space="preserve"> PAGEREF _Toc105879338 \h </w:instrText>
+              <w:instrText xml:space="preserve"> PAGEREF _Toc105894056 \h </w:instrText>
             </w:r>
             <w:r>
               <w:rPr>
@@ -7770,7 +7830,7 @@
               <w:lang w:val="en-US" w:eastAsia="en-US"/>
             </w:rPr>
           </w:pPr>
-          <w:hyperlink w:anchor="_Toc105879339" w:history="1">
+          <w:hyperlink w:anchor="_Toc105894057" w:history="1">
             <w:r>
               <w:rPr>
                 <w:rStyle w:val="Hyperlink"/>
@@ -7814,7 +7874,7 @@
                 <w:noProof/>
                 <w:webHidden/>
               </w:rPr>
-              <w:instrText xml:space="preserve"> PAGEREF _Toc105879339 \h </w:instrText>
+              <w:instrText xml:space="preserve"> PAGEREF _Toc105894057 \h </w:instrText>
             </w:r>
             <w:r>
               <w:rPr>
@@ -7834,7 +7894,7 @@
                 <w:noProof/>
                 <w:webHidden/>
               </w:rPr>
-              <w:t>24</w:t>
+              <w:t>23</w:t>
             </w:r>
             <w:r>
               <w:rPr>
@@ -7860,7 +7920,7 @@
               <w:lang w:val="en-US" w:eastAsia="en-US"/>
             </w:rPr>
           </w:pPr>
-          <w:hyperlink w:anchor="_Toc105879341" w:history="1">
+          <w:hyperlink w:anchor="_Toc105894059" w:history="1">
             <w:r>
               <w:rPr>
                 <w:rStyle w:val="Hyperlink"/>
@@ -7904,7 +7964,7 @@
                 <w:noProof/>
                 <w:webHidden/>
               </w:rPr>
-              <w:instrText xml:space="preserve"> PAGEREF _Toc105879341 \h </w:instrText>
+              <w:instrText xml:space="preserve"> PAGEREF _Toc105894059 \h </w:instrText>
             </w:r>
             <w:r>
               <w:rPr>
@@ -7950,7 +8010,7 @@
               <w:lang w:val="en-US" w:eastAsia="en-US"/>
             </w:rPr>
           </w:pPr>
-          <w:hyperlink w:anchor="_Toc105879342" w:history="1">
+          <w:hyperlink w:anchor="_Toc105894060" w:history="1">
             <w:r>
               <w:rPr>
                 <w:rStyle w:val="Hyperlink"/>
@@ -7994,7 +8054,7 @@
                 <w:noProof/>
                 <w:webHidden/>
               </w:rPr>
-              <w:instrText xml:space="preserve"> PAGEREF _Toc105879342 \h </w:instrText>
+              <w:instrText xml:space="preserve"> PAGEREF _Toc105894060 \h </w:instrText>
             </w:r>
             <w:r>
               <w:rPr>
@@ -8040,7 +8100,7 @@
               <w:lang w:val="en-US" w:eastAsia="en-US"/>
             </w:rPr>
           </w:pPr>
-          <w:hyperlink w:anchor="_Toc105879344" w:history="1">
+          <w:hyperlink w:anchor="_Toc105894062" w:history="1">
             <w:r>
               <w:rPr>
                 <w:rStyle w:val="Hyperlink"/>
@@ -8084,7 +8144,7 @@
                 <w:noProof/>
                 <w:webHidden/>
               </w:rPr>
-              <w:instrText xml:space="preserve"> PAGEREF _Toc105879344 \h </w:instrText>
+              <w:instrText xml:space="preserve"> PAGEREF _Toc105894062 \h </w:instrText>
             </w:r>
             <w:r>
               <w:rPr>
@@ -8130,7 +8190,7 @@
               <w:lang w:val="en-US" w:eastAsia="en-US"/>
             </w:rPr>
           </w:pPr>
-          <w:hyperlink w:anchor="_Toc105879347" w:history="1">
+          <w:hyperlink w:anchor="_Toc105894065" w:history="1">
             <w:r>
               <w:rPr>
                 <w:rStyle w:val="Hyperlink"/>
@@ -8174,7 +8234,7 @@
                 <w:noProof/>
                 <w:webHidden/>
               </w:rPr>
-              <w:instrText xml:space="preserve"> PAGEREF _Toc105879347 \h </w:instrText>
+              <w:instrText xml:space="preserve"> PAGEREF _Toc105894065 \h </w:instrText>
             </w:r>
             <w:r>
               <w:rPr>
@@ -8220,7 +8280,7 @@
               <w:lang w:val="en-US" w:eastAsia="en-US"/>
             </w:rPr>
           </w:pPr>
-          <w:hyperlink w:anchor="_Toc105879348" w:history="1">
+          <w:hyperlink w:anchor="_Toc105894066" w:history="1">
             <w:r>
               <w:rPr>
                 <w:rStyle w:val="Hyperlink"/>
@@ -8264,7 +8324,7 @@
                 <w:noProof/>
                 <w:webHidden/>
               </w:rPr>
-              <w:instrText xml:space="preserve"> PAGEREF _Toc105879348 \h </w:instrText>
+              <w:instrText xml:space="preserve"> PAGEREF _Toc105894066 \h </w:instrText>
             </w:r>
             <w:r>
               <w:rPr>
@@ -8310,7 +8370,7 @@
               <w:lang w:val="en-US" w:eastAsia="en-US"/>
             </w:rPr>
           </w:pPr>
-          <w:hyperlink w:anchor="_Toc105879350" w:history="1">
+          <w:hyperlink w:anchor="_Toc105894068" w:history="1">
             <w:r>
               <w:rPr>
                 <w:rStyle w:val="Hyperlink"/>
@@ -8354,7 +8414,7 @@
                 <w:noProof/>
                 <w:webHidden/>
               </w:rPr>
-              <w:instrText xml:space="preserve"> PAGEREF _Toc105879350 \h </w:instrText>
+              <w:instrText xml:space="preserve"> PAGEREF _Toc105894068 \h </w:instrText>
             </w:r>
             <w:r>
               <w:rPr>
@@ -8400,7 +8460,7 @@
               <w:lang w:val="en-US" w:eastAsia="en-US"/>
             </w:rPr>
           </w:pPr>
-          <w:hyperlink w:anchor="_Toc105879351" w:history="1">
+          <w:hyperlink w:anchor="_Toc105894069" w:history="1">
             <w:r>
               <w:rPr>
                 <w:rStyle w:val="Hyperlink"/>
@@ -8444,7 +8504,7 @@
                 <w:noProof/>
                 <w:webHidden/>
               </w:rPr>
-              <w:instrText xml:space="preserve"> PAGEREF _Toc105879351 \h </w:instrText>
+              <w:instrText xml:space="preserve"> PAGEREF _Toc105894069 \h </w:instrText>
             </w:r>
             <w:r>
               <w:rPr>
@@ -8490,7 +8550,7 @@
               <w:lang w:val="en-US" w:eastAsia="en-US"/>
             </w:rPr>
           </w:pPr>
-          <w:hyperlink w:anchor="_Toc105879352" w:history="1">
+          <w:hyperlink w:anchor="_Toc105894070" w:history="1">
             <w:r>
               <w:rPr>
                 <w:rStyle w:val="Hyperlink"/>
@@ -8534,7 +8594,7 @@
                 <w:noProof/>
                 <w:webHidden/>
               </w:rPr>
-              <w:instrText xml:space="preserve"> PAGEREF _Toc105879352 \h </w:instrText>
+              <w:instrText xml:space="preserve"> PAGEREF _Toc105894070 \h </w:instrText>
             </w:r>
             <w:r>
               <w:rPr>
@@ -8615,7 +8675,7 @@
         </w:numPr>
         <w:spacing w:before="480" w:after="0"/>
       </w:pPr>
-      <w:bookmarkStart w:id="0" w:name="_Toc105879329"/>
+      <w:bookmarkStart w:id="0" w:name="_Toc105894047"/>
       <w:r>
         <w:lastRenderedPageBreak/>
         <w:t>INTRODUCERE</w:t>
@@ -10163,7 +10223,23 @@
           <w:color w:val="auto"/>
           <w:lang w:val="en-US"/>
         </w:rPr>
-        <w:t xml:space="preserve"> a </w:t>
+        <w:t xml:space="preserve"> </w:t>
+      </w:r>
+      <w:proofErr w:type="gramStart"/>
+      <w:r>
+        <w:rPr>
+          <w:color w:val="auto"/>
+          <w:lang w:val="en-US"/>
+        </w:rPr>
+        <w:t>a</w:t>
+      </w:r>
+      <w:proofErr w:type="gramEnd"/>
+      <w:r>
+        <w:rPr>
+          <w:color w:val="auto"/>
+          <w:lang w:val="en-US"/>
+        </w:rPr>
+        <w:t xml:space="preserve"> </w:t>
       </w:r>
       <w:proofErr w:type="spellStart"/>
       <w:r>
@@ -10443,7 +10519,7 @@
           <w:noProof/>
         </w:rPr>
       </w:pPr>
-      <w:bookmarkStart w:id="1" w:name="_Toc105879320"/>
+      <w:bookmarkStart w:id="1" w:name="_Toc105894014"/>
       <w:r>
         <w:t xml:space="preserve">Figură </w:t>
       </w:r>
@@ -11571,7 +11647,23 @@
           <w:color w:val="auto"/>
           <w:lang w:val="en-US"/>
         </w:rPr>
-        <w:t xml:space="preserve"> a </w:t>
+        <w:t xml:space="preserve"> </w:t>
+      </w:r>
+      <w:proofErr w:type="gramStart"/>
+      <w:r>
+        <w:rPr>
+          <w:color w:val="auto"/>
+          <w:lang w:val="en-US"/>
+        </w:rPr>
+        <w:t>a</w:t>
+      </w:r>
+      <w:proofErr w:type="gramEnd"/>
+      <w:r>
+        <w:rPr>
+          <w:color w:val="auto"/>
+          <w:lang w:val="en-US"/>
+        </w:rPr>
+        <w:t xml:space="preserve"> </w:t>
       </w:r>
       <w:proofErr w:type="spellStart"/>
       <w:r>
@@ -11782,7 +11874,7 @@
       <w:pPr>
         <w:pStyle w:val="Heading2"/>
       </w:pPr>
-      <w:bookmarkStart w:id="2" w:name="_Toc105879330"/>
+      <w:bookmarkStart w:id="2" w:name="_Toc105894048"/>
       <w:r>
         <w:t>CONTEXT</w:t>
       </w:r>
@@ -12332,7 +12424,7 @@
         <w:pStyle w:val="Caption"/>
         <w:jc w:val="center"/>
       </w:pPr>
-      <w:bookmarkStart w:id="3" w:name="_Toc105879321"/>
+      <w:bookmarkStart w:id="3" w:name="_Toc105894015"/>
       <w:r>
         <w:t xml:space="preserve">Figură </w:t>
       </w:r>
@@ -16923,7 +17015,7 @@
         <w:pStyle w:val="Caption"/>
         <w:jc w:val="center"/>
       </w:pPr>
-      <w:bookmarkStart w:id="4" w:name="_Toc105879322"/>
+      <w:bookmarkStart w:id="4" w:name="_Toc105894016"/>
       <w:r>
         <w:t xml:space="preserve">Figură </w:t>
       </w:r>
@@ -18528,13 +18620,7 @@
     <w:p/>
     <w:p>
       <w:r>
-        <w:t>Detecția Automată a Numerelor de Înmatriculare</w:t>
-      </w:r>
-      <w:r>
-        <w:t xml:space="preserve"> este un domeniu important de cercetare în </w:t>
-      </w:r>
-      <w:r>
-        <w:t xml:space="preserve">domeniul Sistemelor Inteligente de Transport (în engleze, </w:t>
+        <w:t xml:space="preserve">Detecția Automată a Numerelor de Înmatriculare este un domeniu important de cercetare în domeniul Sistemelor Inteligente de Transport (în engleze, </w:t>
       </w:r>
       <w:proofErr w:type="spellStart"/>
       <w:r>
@@ -18550,34 +18636,7 @@
       </w:r>
       <w:proofErr w:type="spellEnd"/>
       <w:r>
-        <w:t xml:space="preserve"> - ITS).</w:t>
-      </w:r>
-      <w:r>
-        <w:t xml:space="preserve"> Toate vehiculele din lume au plăcuțele de înmatriculare ca identificator principal. Cu</w:t>
-      </w:r>
-      <w:r>
-        <w:t xml:space="preserve"> </w:t>
-      </w:r>
-      <w:r>
-        <w:t xml:space="preserve">dezvoltarea rapidă a tehnologiei de viziune artificială, </w:t>
-      </w:r>
-      <w:r>
-        <w:t xml:space="preserve">metode robuste de </w:t>
-      </w:r>
-      <w:r>
-        <w:t xml:space="preserve">detectare automată </w:t>
-      </w:r>
-      <w:r>
-        <w:t>a</w:t>
-      </w:r>
-      <w:r>
-        <w:t xml:space="preserve"> obiectelo</w:t>
-      </w:r>
-      <w:r>
-        <w:t>r</w:t>
-      </w:r>
-      <w:r>
-        <w:t xml:space="preserve"> sunt introduse în ITS</w:t>
+        <w:t xml:space="preserve"> - ITS). Toate vehiculele din lume au plăcuțele de înmatriculare ca identificator principal. Cu dezvoltarea rapidă a tehnologiei de viziune artificială, metode robuste de detectare automată a obiectelor sunt introduse în ITS</w:t>
       </w:r>
       <w:r>
         <w:t>, iar o componentă integrală a domeniului ITS este Detecția Automată a Numerelor de Înmatriculare</w:t>
@@ -18590,6 +18649,7 @@
           <w:id w:val="-2082673685"/>
           <w:citation/>
         </w:sdtPr>
+        <w:sdtEndPr/>
         <w:sdtContent>
           <w:r>
             <w:fldChar w:fldCharType="begin"/>
@@ -18638,7 +18698,7 @@
       <w:pPr>
         <w:pStyle w:val="Heading2"/>
       </w:pPr>
-      <w:bookmarkStart w:id="5" w:name="_Toc105879331"/>
+      <w:bookmarkStart w:id="5" w:name="_Toc105894049"/>
       <w:r>
         <w:t>OBSTACOLE</w:t>
       </w:r>
@@ -19502,7 +19562,7 @@
       <w:pPr>
         <w:pStyle w:val="Heading2"/>
       </w:pPr>
-      <w:bookmarkStart w:id="6" w:name="_Toc105879332"/>
+      <w:bookmarkStart w:id="6" w:name="_Toc105894050"/>
       <w:r>
         <w:t>OBIECTIVE</w:t>
       </w:r>
@@ -19531,7 +19591,7 @@
       <w:pPr>
         <w:pStyle w:val="Heading2"/>
       </w:pPr>
-      <w:bookmarkStart w:id="7" w:name="_Toc105879333"/>
+      <w:bookmarkStart w:id="7" w:name="_Toc105894051"/>
       <w:r>
         <w:t>STRUCTURA LUCRĂRII</w:t>
       </w:r>
@@ -19837,7 +19897,7 @@
           <w:szCs w:val="24"/>
         </w:rPr>
       </w:pPr>
-      <w:bookmarkStart w:id="8" w:name="_Toc105879323"/>
+      <w:bookmarkStart w:id="8" w:name="_Toc105894017"/>
       <w:r>
         <w:t xml:space="preserve">Figură </w:t>
       </w:r>
@@ -19906,6 +19966,7 @@
       <w:bookmarkStart w:id="13" w:name="_Toc105659530"/>
       <w:bookmarkStart w:id="14" w:name="_Toc105875210"/>
       <w:bookmarkStart w:id="15" w:name="_Toc105879334"/>
+      <w:bookmarkStart w:id="16" w:name="_Toc105894052"/>
       <w:bookmarkEnd w:id="9"/>
       <w:bookmarkEnd w:id="10"/>
       <w:bookmarkEnd w:id="11"/>
@@ -19913,6 +19974,7 @@
       <w:bookmarkEnd w:id="13"/>
       <w:bookmarkEnd w:id="14"/>
       <w:bookmarkEnd w:id="15"/>
+      <w:bookmarkEnd w:id="16"/>
     </w:p>
     <w:p>
       <w:pPr>
@@ -19938,20 +20000,22 @@
           <w:lang w:eastAsia="en-GB"/>
         </w:rPr>
       </w:pPr>
-      <w:bookmarkStart w:id="16" w:name="_Toc105323966"/>
-      <w:bookmarkStart w:id="17" w:name="_Toc105338914"/>
-      <w:bookmarkStart w:id="18" w:name="_Toc105624066"/>
-      <w:bookmarkStart w:id="19" w:name="_Toc105659393"/>
-      <w:bookmarkStart w:id="20" w:name="_Toc105659531"/>
-      <w:bookmarkStart w:id="21" w:name="_Toc105875211"/>
-      <w:bookmarkStart w:id="22" w:name="_Toc105879335"/>
-      <w:bookmarkEnd w:id="16"/>
+      <w:bookmarkStart w:id="17" w:name="_Toc105323966"/>
+      <w:bookmarkStart w:id="18" w:name="_Toc105338914"/>
+      <w:bookmarkStart w:id="19" w:name="_Toc105624066"/>
+      <w:bookmarkStart w:id="20" w:name="_Toc105659393"/>
+      <w:bookmarkStart w:id="21" w:name="_Toc105659531"/>
+      <w:bookmarkStart w:id="22" w:name="_Toc105875211"/>
+      <w:bookmarkStart w:id="23" w:name="_Toc105879335"/>
+      <w:bookmarkStart w:id="24" w:name="_Toc105894053"/>
       <w:bookmarkEnd w:id="17"/>
       <w:bookmarkEnd w:id="18"/>
       <w:bookmarkEnd w:id="19"/>
       <w:bookmarkEnd w:id="20"/>
       <w:bookmarkEnd w:id="21"/>
       <w:bookmarkEnd w:id="22"/>
+      <w:bookmarkEnd w:id="23"/>
+      <w:bookmarkEnd w:id="24"/>
     </w:p>
     <w:p>
       <w:pPr>
@@ -19961,11 +20025,11 @@
           <w:numId w:val="5"/>
         </w:numPr>
       </w:pPr>
-      <w:bookmarkStart w:id="23" w:name="_Toc105879336"/>
+      <w:bookmarkStart w:id="25" w:name="_Toc105894054"/>
       <w:r>
         <w:t>DESCRIEREA CATEGORIILOR DE UTILIZATORI</w:t>
       </w:r>
-      <w:bookmarkEnd w:id="23"/>
+      <w:bookmarkEnd w:id="25"/>
     </w:p>
     <w:p/>
     <w:p>
@@ -20104,14 +20168,14 @@
       <w:pPr>
         <w:pStyle w:val="Heading2"/>
       </w:pPr>
-      <w:bookmarkStart w:id="24" w:name="_Toc105879337"/>
+      <w:bookmarkStart w:id="26" w:name="_Toc105894055"/>
       <w:r>
         <w:t>CERINȚE DE SISTEM</w:t>
       </w:r>
       <w:r>
         <w:t xml:space="preserve"> (HARDWARE ȘI SOFTWARE)</w:t>
       </w:r>
-      <w:bookmarkEnd w:id="24"/>
+      <w:bookmarkEnd w:id="26"/>
     </w:p>
     <w:p>
       <w:pPr>
@@ -20420,14 +20484,14 @@
       <w:pPr>
         <w:pStyle w:val="Heading2"/>
       </w:pPr>
-      <w:bookmarkStart w:id="25" w:name="_Toc105879338"/>
+      <w:bookmarkStart w:id="27" w:name="_Toc105894056"/>
       <w:r>
         <w:t>CERINȚE FUNCȚIONALE</w:t>
       </w:r>
       <w:r>
         <w:t>/NEFUNCȚIONALE</w:t>
       </w:r>
-      <w:bookmarkEnd w:id="25"/>
+      <w:bookmarkEnd w:id="27"/>
     </w:p>
     <w:p/>
     <w:p>
@@ -20527,11 +20591,11 @@
       <w:pPr>
         <w:pStyle w:val="Heading2"/>
       </w:pPr>
-      <w:bookmarkStart w:id="26" w:name="_Toc105879339"/>
+      <w:bookmarkStart w:id="28" w:name="_Toc105894057"/>
       <w:r>
         <w:t>MODELĂRI ALE SISTEMULUI</w:t>
       </w:r>
-      <w:bookmarkEnd w:id="26"/>
+      <w:bookmarkEnd w:id="28"/>
     </w:p>
     <w:p/>
     <w:p>
@@ -22616,30 +22680,32 @@
           <w:lang w:eastAsia="en-GB"/>
         </w:rPr>
       </w:pPr>
-      <w:bookmarkStart w:id="27" w:name="_Toc105323971"/>
-      <w:bookmarkStart w:id="28" w:name="_Toc105338919"/>
-      <w:bookmarkStart w:id="29" w:name="_Toc105624071"/>
-      <w:bookmarkStart w:id="30" w:name="_Toc105659398"/>
-      <w:bookmarkStart w:id="31" w:name="_Toc105659536"/>
-      <w:bookmarkStart w:id="32" w:name="_Toc105875216"/>
-      <w:bookmarkStart w:id="33" w:name="_Toc105879340"/>
-      <w:bookmarkEnd w:id="27"/>
-      <w:bookmarkEnd w:id="28"/>
+      <w:bookmarkStart w:id="29" w:name="_Toc105323971"/>
+      <w:bookmarkStart w:id="30" w:name="_Toc105338919"/>
+      <w:bookmarkStart w:id="31" w:name="_Toc105624071"/>
+      <w:bookmarkStart w:id="32" w:name="_Toc105659398"/>
+      <w:bookmarkStart w:id="33" w:name="_Toc105659536"/>
+      <w:bookmarkStart w:id="34" w:name="_Toc105875216"/>
+      <w:bookmarkStart w:id="35" w:name="_Toc105879340"/>
+      <w:bookmarkStart w:id="36" w:name="_Toc105894058"/>
       <w:bookmarkEnd w:id="29"/>
       <w:bookmarkEnd w:id="30"/>
       <w:bookmarkEnd w:id="31"/>
       <w:bookmarkEnd w:id="32"/>
       <w:bookmarkEnd w:id="33"/>
+      <w:bookmarkEnd w:id="34"/>
+      <w:bookmarkEnd w:id="35"/>
+      <w:bookmarkEnd w:id="36"/>
     </w:p>
     <w:p>
       <w:pPr>
         <w:pStyle w:val="Heading2"/>
       </w:pPr>
-      <w:bookmarkStart w:id="34" w:name="_Toc105879341"/>
+      <w:bookmarkStart w:id="37" w:name="_Toc105894059"/>
       <w:r>
         <w:t>PRODUSE COMERCIALE</w:t>
       </w:r>
-      <w:bookmarkEnd w:id="34"/>
+      <w:bookmarkEnd w:id="37"/>
     </w:p>
     <w:p/>
     <w:p>
@@ -23066,11 +23132,11 @@
       <w:pPr>
         <w:pStyle w:val="Heading2"/>
       </w:pPr>
-      <w:bookmarkStart w:id="35" w:name="_Toc105879342"/>
+      <w:bookmarkStart w:id="38" w:name="_Toc105894060"/>
       <w:r>
         <w:t>METODE EXISTENTE</w:t>
       </w:r>
-      <w:bookmarkEnd w:id="35"/>
+      <w:bookmarkEnd w:id="38"/>
     </w:p>
     <w:p/>
     <w:p>
@@ -23394,9 +23460,9 @@
           <w:color w:val="auto"/>
         </w:rPr>
         <w:drawing>
-          <wp:inline distT="0" distB="0" distL="0" distR="0" wp14:anchorId="162A0EB1" wp14:editId="4546ED00">
-            <wp:extent cx="2138289" cy="1650935"/>
-            <wp:effectExtent l="0" t="0" r="0" b="6985"/>
+          <wp:inline distT="0" distB="0" distL="0" distR="0" wp14:anchorId="162A0EB1" wp14:editId="3F3694F8">
+            <wp:extent cx="2214183" cy="1709531"/>
+            <wp:effectExtent l="0" t="0" r="0" b="5080"/>
             <wp:docPr id="1" name="Picture 1" descr="Text&#10;&#10;Description automatically generated with medium confidence"/>
             <wp:cNvGraphicFramePr>
               <a:graphicFrameLocks xmlns:a="http://schemas.openxmlformats.org/drawingml/2006/main" noChangeAspect="1"/>
@@ -23426,7 +23492,7 @@
                   <pic:spPr bwMode="auto">
                     <a:xfrm>
                       <a:off x="0" y="0"/>
-                      <a:ext cx="2161613" cy="1668943"/>
+                      <a:ext cx="2279743" cy="1760149"/>
                     </a:xfrm>
                     <a:prstGeom prst="rect">
                       <a:avLst/>
@@ -23448,7 +23514,7 @@
         <w:pStyle w:val="Caption"/>
         <w:jc w:val="center"/>
       </w:pPr>
-      <w:bookmarkStart w:id="36" w:name="_Toc105879324"/>
+      <w:bookmarkStart w:id="39" w:name="_Toc105894018"/>
       <w:r>
         <w:t xml:space="preserve">Figură </w:t>
       </w:r>
@@ -23500,7 +23566,7 @@
           </w:r>
         </w:sdtContent>
       </w:sdt>
-      <w:bookmarkEnd w:id="36"/>
+      <w:bookmarkEnd w:id="39"/>
     </w:p>
     <w:p>
       <w:pPr>
@@ -23843,30 +23909,32 @@
           <w:lang w:eastAsia="en-GB"/>
         </w:rPr>
       </w:pPr>
-      <w:bookmarkStart w:id="37" w:name="_Toc105323974"/>
-      <w:bookmarkStart w:id="38" w:name="_Toc105338922"/>
-      <w:bookmarkStart w:id="39" w:name="_Toc105624074"/>
-      <w:bookmarkStart w:id="40" w:name="_Toc105659401"/>
-      <w:bookmarkStart w:id="41" w:name="_Toc105659539"/>
-      <w:bookmarkStart w:id="42" w:name="_Toc105875219"/>
-      <w:bookmarkStart w:id="43" w:name="_Toc105879343"/>
-      <w:bookmarkEnd w:id="37"/>
-      <w:bookmarkEnd w:id="38"/>
-      <w:bookmarkEnd w:id="39"/>
+      <w:bookmarkStart w:id="40" w:name="_Toc105323974"/>
+      <w:bookmarkStart w:id="41" w:name="_Toc105338922"/>
+      <w:bookmarkStart w:id="42" w:name="_Toc105624074"/>
+      <w:bookmarkStart w:id="43" w:name="_Toc105659401"/>
+      <w:bookmarkStart w:id="44" w:name="_Toc105659539"/>
+      <w:bookmarkStart w:id="45" w:name="_Toc105875219"/>
+      <w:bookmarkStart w:id="46" w:name="_Toc105879343"/>
+      <w:bookmarkStart w:id="47" w:name="_Toc105894061"/>
       <w:bookmarkEnd w:id="40"/>
       <w:bookmarkEnd w:id="41"/>
       <w:bookmarkEnd w:id="42"/>
       <w:bookmarkEnd w:id="43"/>
+      <w:bookmarkEnd w:id="44"/>
+      <w:bookmarkEnd w:id="45"/>
+      <w:bookmarkEnd w:id="46"/>
+      <w:bookmarkEnd w:id="47"/>
     </w:p>
     <w:p>
       <w:pPr>
         <w:pStyle w:val="Heading2"/>
       </w:pPr>
-      <w:bookmarkStart w:id="44" w:name="_Toc105879344"/>
+      <w:bookmarkStart w:id="48" w:name="_Toc105894062"/>
       <w:r>
         <w:t>Tehnologii utilizate</w:t>
       </w:r>
-      <w:bookmarkEnd w:id="44"/>
+      <w:bookmarkEnd w:id="48"/>
     </w:p>
     <w:p/>
     <w:p>
@@ -24010,6 +24078,7 @@
         <w:t xml:space="preserve"> </w:t>
       </w:r>
     </w:p>
+    <w:p/>
     <w:p>
       <w:pPr>
         <w:jc w:val="center"/>
@@ -24019,8 +24088,8 @@
           <w:noProof/>
         </w:rPr>
         <w:drawing>
-          <wp:inline distT="0" distB="0" distL="0" distR="0" wp14:anchorId="6C5D0880" wp14:editId="506C8E61">
-            <wp:extent cx="5780475" cy="3450866"/>
+          <wp:inline distT="0" distB="0" distL="0" distR="0" wp14:anchorId="6C5D0880" wp14:editId="5C39F217">
+            <wp:extent cx="5340944" cy="3188473"/>
             <wp:effectExtent l="0" t="0" r="0" b="0"/>
             <wp:docPr id="2" name="Picture 2" descr="Diagram&#10;&#10;Description automatically generated"/>
             <wp:cNvGraphicFramePr>
@@ -24048,7 +24117,7 @@
                   <pic:spPr>
                     <a:xfrm>
                       <a:off x="0" y="0"/>
-                      <a:ext cx="5882673" cy="3511877"/>
+                      <a:ext cx="5498201" cy="3282354"/>
                     </a:xfrm>
                     <a:prstGeom prst="rect">
                       <a:avLst/>
@@ -24072,7 +24141,7 @@
         <w:pStyle w:val="Caption"/>
         <w:jc w:val="center"/>
       </w:pPr>
-      <w:bookmarkStart w:id="45" w:name="_Toc105879325"/>
+      <w:bookmarkStart w:id="49" w:name="_Toc105894019"/>
       <w:r>
         <w:t xml:space="preserve">Figură </w:t>
       </w:r>
@@ -24097,7 +24166,7 @@
       <w:r>
         <w:t xml:space="preserve"> – Procesul de Învățare automată</w:t>
       </w:r>
-      <w:bookmarkEnd w:id="45"/>
+      <w:bookmarkEnd w:id="49"/>
     </w:p>
     <w:p>
       <w:pPr>
@@ -24106,9 +24175,11 @@
     </w:p>
     <w:p>
       <w:r>
+        <w:lastRenderedPageBreak/>
         <w:t>Practic, sistemele informatice pot oferi un sens datelor în același mod în care o ființă umană ar face același lucru. Astfel, programele de tip ML construiesc modele matematice din date brute folosind algoritmi și metode, iar, pe baza acestor modele, realizează predicții.</w:t>
       </w:r>
     </w:p>
+    <w:p/>
     <w:p>
       <w:pPr>
         <w:keepNext/>
@@ -24119,9 +24190,9 @@
           <w:noProof/>
         </w:rPr>
         <w:drawing>
-          <wp:inline distT="0" distB="0" distL="0" distR="0" wp14:anchorId="737E2450" wp14:editId="1E248F15">
-            <wp:extent cx="4476584" cy="2721526"/>
-            <wp:effectExtent l="0" t="0" r="635" b="3175"/>
+          <wp:inline distT="0" distB="0" distL="0" distR="0" wp14:anchorId="737E2450" wp14:editId="72098591">
+            <wp:extent cx="5689340" cy="3458817"/>
+            <wp:effectExtent l="0" t="0" r="6985" b="8890"/>
             <wp:docPr id="4" name="Picture 4" descr="Diagram&#10;&#10;Description automatically generated"/>
             <wp:cNvGraphicFramePr>
               <a:graphicFrameLocks xmlns:a="http://schemas.openxmlformats.org/drawingml/2006/main" noChangeAspect="1"/>
@@ -24148,7 +24219,7 @@
                   <pic:spPr>
                     <a:xfrm>
                       <a:off x="0" y="0"/>
-                      <a:ext cx="4522326" cy="2749335"/>
+                      <a:ext cx="5817486" cy="3536723"/>
                     </a:xfrm>
                     <a:prstGeom prst="rect">
                       <a:avLst/>
@@ -24166,7 +24237,7 @@
         <w:pStyle w:val="Caption"/>
         <w:jc w:val="center"/>
       </w:pPr>
-      <w:bookmarkStart w:id="46" w:name="_Toc105879326"/>
+      <w:bookmarkStart w:id="50" w:name="_Toc105894020"/>
       <w:r>
         <w:t xml:space="preserve">Figură </w:t>
       </w:r>
@@ -24191,7 +24262,7 @@
       <w:r>
         <w:t xml:space="preserve"> – Procesul de învățare automată (detalii)</w:t>
       </w:r>
-      <w:bookmarkEnd w:id="46"/>
+      <w:bookmarkEnd w:id="50"/>
       <w:r>
         <w:t xml:space="preserve"> </w:t>
       </w:r>
@@ -24781,7 +24852,11 @@
       </w:r>
       <w:proofErr w:type="spellEnd"/>
       <w:r>
-        <w:t xml:space="preserve"> profunde le pot fi necesare zile sau chiar săptămâni pentru a se antrena pe seturi de date foarte mari. O modalitate de a scurta acest proces este de a reutiliza modele pre-antrenate, care au fost dezvoltate pentru seturi de date standard de Computer Vision. Modele performante (uzual, antrenate pe seturi de date mari) pot fi descărcate și utilizate direct sau integrate într-un model. Astfel, învățarea prin transfer implică utilizarea modelelor instruite pe o problemă ca punct de plecare pentru o altă problemă conexă. Conceptul de Transfer </w:t>
+        <w:t xml:space="preserve"> profunde le pot fi necesare zile sau chiar săptămâni pentru a se antrena pe seturi de date foarte mari. O modalitate de a scurta acest proces este de a reutiliza modele pre-antrenate, care au fost dezvoltate pentru seturi de date standard de Computer Vision. Modele performante (uzual, antrenate pe seturi de date mari) pot fi descărcate și utilizate direct sau integrate într-un model. Astfel, învățarea prin transfer implică utilizarea modelelor instruite pe o problemă ca </w:t>
+      </w:r>
+      <w:r>
+        <w:lastRenderedPageBreak/>
+        <w:t xml:space="preserve">punct de plecare pentru o altă problemă conexă. Conceptul de Transfer </w:t>
       </w:r>
       <w:proofErr w:type="spellStart"/>
       <w:r>
@@ -24802,11 +24877,7 @@
       </w:r>
       <w:proofErr w:type="spellEnd"/>
       <w:r>
-        <w:t xml:space="preserve"> poate fi preprocesat de </w:t>
-      </w:r>
-      <w:r>
-        <w:lastRenderedPageBreak/>
-        <w:t xml:space="preserve">model sau de către o porțiune a modelului la un output dat pentru fiecare imagine de intrare, care poate apoi fi utilizată ca intrare atunci când este antrenat un model nou </w:t>
+        <w:t xml:space="preserve"> poate fi preprocesat de model sau de către o porțiune a modelului la un output dat pentru fiecare imagine de intrare, care poate apoi fi utilizată ca intrare atunci când este antrenat un model nou </w:t>
       </w:r>
       <w:sdt>
         <w:sdtPr>
@@ -25204,7 +25275,11 @@
       </w:r>
       <w:proofErr w:type="spellEnd"/>
       <w:r>
-        <w:t xml:space="preserve"> este potrivit aplicațiilor de tip ML, deoarece, cu ajutorul acestuia, putem manipula și analiza date, extrage parametrii datelor, manipula, evalua și îmbunătăți datele. Așadar, realizăm aplicația</w:t>
+        <w:t xml:space="preserve"> este potrivit aplicațiilor de tip ML, deoarece, cu ajutorul acestuia, putem manipula și analiza date, extrage parametrii datelor, </w:t>
+      </w:r>
+      <w:r>
+        <w:lastRenderedPageBreak/>
+        <w:t>manipula, evalua și îmbunătăți datele. Așadar, realizăm aplicația</w:t>
       </w:r>
       <w:r>
         <w:t xml:space="preserve"> </w:t>
@@ -25237,7 +25312,6 @@
           <w:b/>
           <w:bCs/>
         </w:rPr>
-        <w:lastRenderedPageBreak/>
         <w:t>Mediul de dezvoltare</w:t>
       </w:r>
       <w:r>
@@ -25648,9 +25722,9 @@
         </w:rPr>
         <w:lastRenderedPageBreak/>
         <w:drawing>
-          <wp:inline distT="0" distB="0" distL="0" distR="0" wp14:anchorId="5023F462" wp14:editId="09141CCD">
-            <wp:extent cx="3429562" cy="2019631"/>
-            <wp:effectExtent l="0" t="0" r="0" b="0"/>
+          <wp:inline distT="0" distB="0" distL="0" distR="0" wp14:anchorId="5023F462" wp14:editId="5B5443CE">
+            <wp:extent cx="5009323" cy="2949933"/>
+            <wp:effectExtent l="0" t="0" r="1270" b="3175"/>
             <wp:docPr id="3" name="Picture 3" descr="Diagram&#10;&#10;Description automatically generated"/>
             <wp:cNvGraphicFramePr>
               <a:graphicFrameLocks xmlns:a="http://schemas.openxmlformats.org/drawingml/2006/main" noChangeAspect="1"/>
@@ -25677,7 +25751,7 @@
                   <pic:spPr>
                     <a:xfrm>
                       <a:off x="0" y="0"/>
-                      <a:ext cx="3510563" cy="2067332"/>
+                      <a:ext cx="5184489" cy="3053087"/>
                     </a:xfrm>
                     <a:prstGeom prst="rect">
                       <a:avLst/>
@@ -25695,7 +25769,7 @@
         <w:pStyle w:val="Caption"/>
         <w:jc w:val="center"/>
       </w:pPr>
-      <w:bookmarkStart w:id="47" w:name="_Toc105879327"/>
+      <w:bookmarkStart w:id="51" w:name="_Toc105894021"/>
       <w:r>
         <w:t xml:space="preserve">Figură </w:t>
       </w:r>
@@ -25720,11 +25794,75 @@
       <w:r>
         <w:t xml:space="preserve"> – Procesul de Recunoaștere Automată a Caracterelor</w:t>
       </w:r>
-      <w:bookmarkEnd w:id="47"/>
-    </w:p>
-    <w:p>
-      <w:r>
-        <w:t xml:space="preserve">Cu alte cuvinte, sistemele OCR transformă o imagine bidimensională, care ar putea conține text tipărit sau scris de mână, din reprezentarea de tip imagine într-un text care poate fi citit de către o mașinărie. OCR, ca proces, constă, în general, din mai multe </w:t>
+      <w:bookmarkEnd w:id="51"/>
+    </w:p>
+    <w:p/>
+    <w:p>
+      <w:r>
+        <w:t xml:space="preserve">Cu alte cuvinte, sistemele OCR transformă o imagine bidimensională, care ar putea conține text tipărit sau scris de mână, din reprezentarea de tip imagine într-un text care poate fi citit de către o mașinărie. </w:t>
+      </w:r>
+      <w:r>
+        <w:t xml:space="preserve">Din acest motiv, </w:t>
+      </w:r>
+      <w:r>
+        <w:t xml:space="preserve">OCR este, de asemenea, recunoscut ca </w:t>
+      </w:r>
+      <w:r>
+        <w:t xml:space="preserve">un </w:t>
+      </w:r>
+      <w:r>
+        <w:t xml:space="preserve">subdomeniu al procesării </w:t>
+      </w:r>
+      <w:r>
+        <w:t xml:space="preserve">de </w:t>
+      </w:r>
+      <w:r>
+        <w:t>imagin</w:t>
+      </w:r>
+      <w:r>
+        <w:t>e.</w:t>
+      </w:r>
+      <w:sdt>
+        <w:sdtPr>
+          <w:id w:val="-990333890"/>
+          <w:citation/>
+        </w:sdtPr>
+        <w:sdtContent>
+          <w:r>
+            <w:fldChar w:fldCharType="begin"/>
+          </w:r>
+          <w:r>
+            <w:rPr>
+              <w:lang w:val="en-US"/>
+            </w:rPr>
+            <w:instrText xml:space="preserve">CITATION Cha22 \l 1033 </w:instrText>
+          </w:r>
+          <w:r>
+            <w:fldChar w:fldCharType="separate"/>
+          </w:r>
+          <w:r>
+            <w:rPr>
+              <w:noProof/>
+              <w:lang w:val="en-US"/>
+            </w:rPr>
+            <w:t xml:space="preserve"> </w:t>
+          </w:r>
+          <w:r>
+            <w:rPr>
+              <w:noProof/>
+              <w:lang w:val="en-US"/>
+            </w:rPr>
+            <w:t>[40]</w:t>
+          </w:r>
+          <w:r>
+            <w:fldChar w:fldCharType="end"/>
+          </w:r>
+        </w:sdtContent>
+      </w:sdt>
+    </w:p>
+    <w:p>
+      <w:r>
+        <w:t xml:space="preserve">OCR, ca proces, constă, în general, din mai multe </w:t>
       </w:r>
       <w:proofErr w:type="spellStart"/>
       <w:r>
@@ -25734,13 +25872,137 @@
       <w:r>
         <w:t xml:space="preserve"> ce trebuie a fi realizate cât mai precis posibil. </w:t>
       </w:r>
+    </w:p>
+    <w:p>
+      <w:pPr>
+        <w:rPr>
+          <w:lang w:val="en-US"/>
+        </w:rPr>
+      </w:pPr>
       <w:proofErr w:type="spellStart"/>
       <w:r>
         <w:t>Subprocesele</w:t>
       </w:r>
       <w:proofErr w:type="spellEnd"/>
       <w:r>
-        <w:t xml:space="preserve"> acestea sunt, uzual, scanarea imaginii, convertirea elementelor din imagine într-o matrice bidimensională de puncte albe și negre, preprocesarea imaginii, localizarea zonelor de interes (zonele textului), segmentarea caracterelor, recunoașterea caracterelor și, apoi, postprocesarea rezultatului </w:t>
+        <w:t xml:space="preserve"> acestea sunt, uzual</w:t>
+      </w:r>
+      <w:r>
+        <w:rPr>
+          <w:lang w:val="en-US"/>
+        </w:rPr>
+        <w:t>:</w:t>
+      </w:r>
+    </w:p>
+    <w:p>
+      <w:pPr>
+        <w:pStyle w:val="ListParagraph"/>
+        <w:numPr>
+          <w:ilvl w:val="0"/>
+          <w:numId w:val="4"/>
+        </w:numPr>
+      </w:pPr>
+      <w:r>
+        <w:t xml:space="preserve">încărcarea imaginii ca input, </w:t>
+      </w:r>
+    </w:p>
+    <w:p>
+      <w:pPr>
+        <w:pStyle w:val="ListParagraph"/>
+        <w:numPr>
+          <w:ilvl w:val="0"/>
+          <w:numId w:val="4"/>
+        </w:numPr>
+      </w:pPr>
+      <w:r>
+        <w:t>scanarea imaginii</w:t>
+      </w:r>
+      <w:r>
+        <w:t xml:space="preserve"> (</w:t>
+      </w:r>
+      <w:r>
+        <w:t>convertirea elementelor din imagine într-o matrice bidimensională de puncte albe și negre</w:t>
+      </w:r>
+      <w:r>
+        <w:t xml:space="preserve">), </w:t>
+      </w:r>
+      <w:r>
+        <w:t xml:space="preserve"> </w:t>
+      </w:r>
+    </w:p>
+    <w:p>
+      <w:pPr>
+        <w:pStyle w:val="ListParagraph"/>
+        <w:numPr>
+          <w:ilvl w:val="0"/>
+          <w:numId w:val="4"/>
+        </w:numPr>
+      </w:pPr>
+      <w:r>
+        <w:t>localizarea zonelor de interes (zonele textului),</w:t>
+      </w:r>
+      <w:r>
+        <w:t xml:space="preserve"> </w:t>
+      </w:r>
+    </w:p>
+    <w:p>
+      <w:pPr>
+        <w:pStyle w:val="ListParagraph"/>
+        <w:numPr>
+          <w:ilvl w:val="0"/>
+          <w:numId w:val="4"/>
+        </w:numPr>
+      </w:pPr>
+      <w:r>
+        <w:t>preprocesarea imaginii</w:t>
+      </w:r>
+      <w:r>
+        <w:t xml:space="preserve"> (eliminarea zgomotului, umplerea golurilor, normalizarea și compresia imaginii)</w:t>
+      </w:r>
+      <w:r>
+        <w:t>,</w:t>
+      </w:r>
+      <w:r>
+        <w:t xml:space="preserve"> </w:t>
+      </w:r>
+    </w:p>
+    <w:p>
+      <w:pPr>
+        <w:pStyle w:val="ListParagraph"/>
+        <w:numPr>
+          <w:ilvl w:val="0"/>
+          <w:numId w:val="4"/>
+        </w:numPr>
+      </w:pPr>
+      <w:r>
+        <w:t xml:space="preserve">segmentarea caracterelor, </w:t>
+      </w:r>
+    </w:p>
+    <w:p>
+      <w:pPr>
+        <w:pStyle w:val="ListParagraph"/>
+        <w:numPr>
+          <w:ilvl w:val="0"/>
+          <w:numId w:val="4"/>
+        </w:numPr>
+      </w:pPr>
+      <w:r>
+        <w:t>recunoașterea caracterelor</w:t>
+      </w:r>
+      <w:r>
+        <w:t>,</w:t>
+      </w:r>
+    </w:p>
+    <w:p>
+      <w:pPr>
+        <w:pStyle w:val="ListParagraph"/>
+        <w:numPr>
+          <w:ilvl w:val="0"/>
+          <w:numId w:val="4"/>
+        </w:numPr>
+      </w:pPr>
+      <w:r>
+        <w:t xml:space="preserve">postprocesarea rezultatului </w:t>
       </w:r>
       <w:sdt>
         <w:sdtPr>
@@ -25766,6 +26028,161 @@
               <w:noProof/>
               <w:lang w:val="en-US"/>
             </w:rPr>
+            <w:t>[41]</w:t>
+          </w:r>
+          <w:r>
+            <w:fldChar w:fldCharType="end"/>
+          </w:r>
+        </w:sdtContent>
+      </w:sdt>
+      <w:r>
+        <w:t>.</w:t>
+      </w:r>
+      <w:r>
+        <w:t xml:space="preserve"> </w:t>
+      </w:r>
+    </w:p>
+    <w:p>
+      <w:pPr>
+        <w:ind w:left="851" w:firstLine="0"/>
+      </w:pPr>
+    </w:p>
+    <w:p>
+      <w:pPr>
+        <w:ind w:left="851" w:firstLine="0"/>
+      </w:pPr>
+      <w:r>
+        <w:t>Pentru realizarea unii model de învățare automată de recunoaștere a caracterelor, sunt inserați și pașii de reprezentare, extragere de caracteristici, antrenare și testare.</w:t>
+      </w:r>
+      <w:sdt>
+        <w:sdtPr>
+          <w:id w:val="1158804708"/>
+          <w:citation/>
+        </w:sdtPr>
+        <w:sdtContent>
+          <w:r>
+            <w:fldChar w:fldCharType="begin"/>
+          </w:r>
+          <w:r>
+            <w:instrText xml:space="preserve"> CITATION Cha22 \l 1048 </w:instrText>
+          </w:r>
+          <w:r>
+            <w:fldChar w:fldCharType="separate"/>
+          </w:r>
+          <w:r>
+            <w:rPr>
+              <w:noProof/>
+            </w:rPr>
+            <w:t xml:space="preserve"> [40]</w:t>
+          </w:r>
+          <w:r>
+            <w:fldChar w:fldCharType="end"/>
+          </w:r>
+        </w:sdtContent>
+      </w:sdt>
+    </w:p>
+    <w:p>
+      <w:pPr>
+        <w:jc w:val="center"/>
+      </w:pPr>
+      <w:r>
+        <w:rPr>
+          <w:noProof/>
+        </w:rPr>
+        <w:lastRenderedPageBreak/>
+        <w:drawing>
+          <wp:inline distT="0" distB="0" distL="0" distR="0" wp14:anchorId="3D380FF3" wp14:editId="45FBD71F">
+            <wp:extent cx="2512612" cy="6490174"/>
+            <wp:effectExtent l="0" t="0" r="2540" b="6350"/>
+            <wp:docPr id="13" name="Picture 13" descr="Diagram&#10;&#10;Description automatically generated"/>
+            <wp:cNvGraphicFramePr>
+              <a:graphicFrameLocks xmlns:a="http://schemas.openxmlformats.org/drawingml/2006/main" noChangeAspect="1"/>
+            </wp:cNvGraphicFramePr>
+            <a:graphic xmlns:a="http://schemas.openxmlformats.org/drawingml/2006/main">
+              <a:graphicData uri="http://schemas.openxmlformats.org/drawingml/2006/picture">
+                <pic:pic xmlns:pic="http://schemas.openxmlformats.org/drawingml/2006/picture">
+                  <pic:nvPicPr>
+                    <pic:cNvPr id="13" name="Picture 13" descr="Diagram&#10;&#10;Description automatically generated"/>
+                    <pic:cNvPicPr/>
+                  </pic:nvPicPr>
+                  <pic:blipFill>
+                    <a:blip r:embed="rId19"/>
+                    <a:stretch>
+                      <a:fillRect/>
+                    </a:stretch>
+                  </pic:blipFill>
+                  <pic:spPr>
+                    <a:xfrm>
+                      <a:off x="0" y="0"/>
+                      <a:ext cx="2552214" cy="6592467"/>
+                    </a:xfrm>
+                    <a:prstGeom prst="rect">
+                      <a:avLst/>
+                    </a:prstGeom>
+                  </pic:spPr>
+                </pic:pic>
+              </a:graphicData>
+            </a:graphic>
+          </wp:inline>
+        </w:drawing>
+      </w:r>
+    </w:p>
+    <w:p>
+      <w:pPr>
+        <w:pStyle w:val="Caption"/>
+      </w:pPr>
+      <w:bookmarkStart w:id="52" w:name="_Toc105894022"/>
+      <w:r>
+        <w:t xml:space="preserve">Figură </w:t>
+      </w:r>
+      <w:r>
+        <w:fldChar w:fldCharType="begin"/>
+      </w:r>
+      <w:r>
+        <w:instrText xml:space="preserve"> SEQ Figură \* ARABIC </w:instrText>
+      </w:r>
+      <w:r>
+        <w:fldChar w:fldCharType="separate"/>
+      </w:r>
+      <w:r>
+        <w:rPr>
+          <w:noProof/>
+        </w:rPr>
+        <w:t>9</w:t>
+      </w:r>
+      <w:r>
+        <w:fldChar w:fldCharType="end"/>
+      </w:r>
+      <w:r>
+        <w:t xml:space="preserve"> – </w:t>
+      </w:r>
+      <w:proofErr w:type="spellStart"/>
+      <w:r>
+        <w:t>Subprocesele</w:t>
+      </w:r>
+      <w:proofErr w:type="spellEnd"/>
+      <w:r>
+        <w:t xml:space="preserve"> pentru realizarea unui model de Recunoaștere optică a caracterelor </w:t>
+      </w:r>
+      <w:sdt>
+        <w:sdtPr>
+          <w:id w:val="-227067122"/>
+          <w:citation/>
+        </w:sdtPr>
+        <w:sdtContent>
+          <w:r>
+            <w:fldChar w:fldCharType="begin"/>
+          </w:r>
+          <w:r>
+            <w:instrText xml:space="preserve"> CITATION Cha22 \l 1048 </w:instrText>
+          </w:r>
+          <w:r>
+            <w:fldChar w:fldCharType="separate"/>
+          </w:r>
+          <w:r>
+            <w:rPr>
+              <w:noProof/>
+            </w:rPr>
             <w:t>[40]</w:t>
           </w:r>
           <w:r>
@@ -25773,9 +26190,7 @@
           </w:r>
         </w:sdtContent>
       </w:sdt>
-      <w:r>
-        <w:t>.</w:t>
-      </w:r>
+      <w:bookmarkEnd w:id="52"/>
     </w:p>
     <w:p>
       <w:r>
@@ -25899,6 +26314,7 @@
           <w:b/>
           <w:bCs/>
         </w:rPr>
+        <w:lastRenderedPageBreak/>
         <w:t>EasyOCR</w:t>
       </w:r>
       <w:proofErr w:type="spellEnd"/>
@@ -26036,7 +26452,6 @@
         <w:t xml:space="preserve"> de imagine. </w:t>
       </w:r>
       <w:r>
-        <w:lastRenderedPageBreak/>
         <w:t xml:space="preserve">Biblioteca </w:t>
       </w:r>
       <w:proofErr w:type="spellStart"/>
@@ -26414,7 +26829,7 @@
               <w:noProof/>
               <w:lang w:val="en-US"/>
             </w:rPr>
-            <w:t>[41]</w:t>
+            <w:t>[42]</w:t>
           </w:r>
           <w:r>
             <w:fldChar w:fldCharType="end"/>
@@ -26428,6 +26843,7 @@
     <w:p>
       <w:proofErr w:type="spellStart"/>
       <w:r>
+        <w:lastRenderedPageBreak/>
         <w:t>PyTorch</w:t>
       </w:r>
       <w:proofErr w:type="spellEnd"/>
@@ -26474,7 +26890,7 @@
               <w:noProof/>
               <w:lang w:val="en-US"/>
             </w:rPr>
-            <w:t>[41]</w:t>
+            <w:t>[42]</w:t>
           </w:r>
           <w:r>
             <w:fldChar w:fldCharType="end"/>
@@ -26569,7 +26985,7 @@
               <w:noProof/>
               <w:lang w:val="en-US"/>
             </w:rPr>
-            <w:t>[42]</w:t>
+            <w:t>[43]</w:t>
           </w:r>
           <w:r>
             <w:fldChar w:fldCharType="end"/>
@@ -26608,7 +27024,7 @@
               <w:noProof/>
               <w:lang w:val="en-US"/>
             </w:rPr>
-            <w:t>[43]</w:t>
+            <w:t>[44]</w:t>
           </w:r>
           <w:r>
             <w:fldChar w:fldCharType="end"/>
@@ -26622,6 +27038,266 @@
     <w:p>
       <w:pPr>
         <w:ind w:firstLine="0"/>
+      </w:pPr>
+    </w:p>
+    <w:p>
+      <w:pPr>
+        <w:ind w:firstLine="0"/>
+        <w:rPr>
+          <w:rFonts w:cs="Arial"/>
+          <w:b/>
+          <w:bCs/>
+        </w:rPr>
+      </w:pPr>
+    </w:p>
+    <w:p>
+      <w:pPr>
+        <w:ind w:firstLine="0"/>
+        <w:rPr>
+          <w:rFonts w:cs="Arial"/>
+          <w:b/>
+          <w:bCs/>
+        </w:rPr>
+      </w:pPr>
+    </w:p>
+    <w:p>
+      <w:pPr>
+        <w:ind w:firstLine="0"/>
+        <w:rPr>
+          <w:rFonts w:cs="Arial"/>
+          <w:b/>
+          <w:bCs/>
+        </w:rPr>
+      </w:pPr>
+    </w:p>
+    <w:p>
+      <w:pPr>
+        <w:ind w:firstLine="0"/>
+        <w:rPr>
+          <w:rFonts w:cs="Arial"/>
+          <w:b/>
+          <w:bCs/>
+        </w:rPr>
+      </w:pPr>
+    </w:p>
+    <w:p>
+      <w:pPr>
+        <w:ind w:firstLine="0"/>
+        <w:rPr>
+          <w:rFonts w:cs="Arial"/>
+          <w:b/>
+          <w:bCs/>
+        </w:rPr>
+      </w:pPr>
+    </w:p>
+    <w:p>
+      <w:pPr>
+        <w:ind w:firstLine="0"/>
+        <w:rPr>
+          <w:rFonts w:cs="Arial"/>
+          <w:b/>
+          <w:bCs/>
+        </w:rPr>
+      </w:pPr>
+    </w:p>
+    <w:p>
+      <w:pPr>
+        <w:ind w:firstLine="0"/>
+        <w:rPr>
+          <w:rFonts w:cs="Arial"/>
+          <w:b/>
+          <w:bCs/>
+        </w:rPr>
+      </w:pPr>
+    </w:p>
+    <w:p>
+      <w:pPr>
+        <w:ind w:firstLine="0"/>
+        <w:rPr>
+          <w:rFonts w:cs="Arial"/>
+          <w:b/>
+          <w:bCs/>
+        </w:rPr>
+      </w:pPr>
+    </w:p>
+    <w:p>
+      <w:pPr>
+        <w:ind w:firstLine="0"/>
+        <w:rPr>
+          <w:rFonts w:cs="Arial"/>
+          <w:b/>
+          <w:bCs/>
+        </w:rPr>
+      </w:pPr>
+    </w:p>
+    <w:p>
+      <w:pPr>
+        <w:ind w:firstLine="0"/>
+        <w:rPr>
+          <w:rFonts w:cs="Arial"/>
+          <w:b/>
+          <w:bCs/>
+        </w:rPr>
+      </w:pPr>
+    </w:p>
+    <w:p>
+      <w:pPr>
+        <w:ind w:firstLine="0"/>
+        <w:rPr>
+          <w:rFonts w:cs="Arial"/>
+          <w:b/>
+          <w:bCs/>
+        </w:rPr>
+      </w:pPr>
+    </w:p>
+    <w:p>
+      <w:pPr>
+        <w:ind w:firstLine="0"/>
+        <w:rPr>
+          <w:rFonts w:cs="Arial"/>
+          <w:b/>
+          <w:bCs/>
+        </w:rPr>
+      </w:pPr>
+    </w:p>
+    <w:p>
+      <w:pPr>
+        <w:ind w:firstLine="0"/>
+        <w:rPr>
+          <w:rFonts w:cs="Arial"/>
+          <w:b/>
+          <w:bCs/>
+        </w:rPr>
+      </w:pPr>
+    </w:p>
+    <w:p>
+      <w:pPr>
+        <w:ind w:firstLine="0"/>
+        <w:rPr>
+          <w:rFonts w:cs="Arial"/>
+          <w:b/>
+          <w:bCs/>
+        </w:rPr>
+      </w:pPr>
+    </w:p>
+    <w:p>
+      <w:pPr>
+        <w:ind w:firstLine="0"/>
+        <w:rPr>
+          <w:rFonts w:cs="Arial"/>
+          <w:b/>
+          <w:bCs/>
+        </w:rPr>
+      </w:pPr>
+    </w:p>
+    <w:p>
+      <w:pPr>
+        <w:ind w:firstLine="0"/>
+        <w:rPr>
+          <w:rFonts w:cs="Arial"/>
+          <w:b/>
+          <w:bCs/>
+        </w:rPr>
+      </w:pPr>
+    </w:p>
+    <w:p>
+      <w:pPr>
+        <w:ind w:firstLine="0"/>
+        <w:rPr>
+          <w:rFonts w:cs="Arial"/>
+          <w:b/>
+          <w:bCs/>
+        </w:rPr>
+      </w:pPr>
+    </w:p>
+    <w:p>
+      <w:pPr>
+        <w:ind w:firstLine="0"/>
+        <w:rPr>
+          <w:rFonts w:cs="Arial"/>
+          <w:b/>
+          <w:bCs/>
+        </w:rPr>
+      </w:pPr>
+    </w:p>
+    <w:p>
+      <w:pPr>
+        <w:ind w:firstLine="0"/>
+        <w:rPr>
+          <w:rFonts w:cs="Arial"/>
+          <w:b/>
+          <w:bCs/>
+        </w:rPr>
+      </w:pPr>
+    </w:p>
+    <w:p>
+      <w:pPr>
+        <w:ind w:firstLine="0"/>
+        <w:rPr>
+          <w:rFonts w:cs="Arial"/>
+          <w:b/>
+          <w:bCs/>
+        </w:rPr>
+      </w:pPr>
+    </w:p>
+    <w:p>
+      <w:pPr>
+        <w:ind w:firstLine="0"/>
+        <w:rPr>
+          <w:rFonts w:cs="Arial"/>
+          <w:b/>
+          <w:bCs/>
+        </w:rPr>
+      </w:pPr>
+    </w:p>
+    <w:p>
+      <w:pPr>
+        <w:ind w:firstLine="0"/>
+        <w:rPr>
+          <w:rFonts w:cs="Arial"/>
+          <w:b/>
+          <w:bCs/>
+        </w:rPr>
+      </w:pPr>
+    </w:p>
+    <w:p>
+      <w:pPr>
+        <w:ind w:firstLine="0"/>
+        <w:rPr>
+          <w:rFonts w:cs="Arial"/>
+          <w:b/>
+          <w:bCs/>
+        </w:rPr>
+      </w:pPr>
+    </w:p>
+    <w:p>
+      <w:pPr>
+        <w:ind w:firstLine="0"/>
+        <w:rPr>
+          <w:rFonts w:cs="Arial"/>
+          <w:b/>
+          <w:bCs/>
+        </w:rPr>
+      </w:pPr>
+    </w:p>
+    <w:p>
+      <w:pPr>
+        <w:ind w:firstLine="0"/>
+        <w:rPr>
+          <w:rFonts w:cs="Arial"/>
+          <w:b/>
+          <w:bCs/>
+        </w:rPr>
+      </w:pPr>
+    </w:p>
+    <w:p>
+      <w:pPr>
+        <w:ind w:firstLine="0"/>
+        <w:rPr>
+          <w:rFonts w:cs="Arial"/>
+          <w:b/>
+          <w:bCs/>
+        </w:rPr>
       </w:pPr>
     </w:p>
     <w:p>
@@ -27030,7 +27706,7 @@
             <w:rPr>
               <w:noProof/>
             </w:rPr>
-            <w:t xml:space="preserve"> [44]</w:t>
+            <w:t xml:space="preserve"> [45]</w:t>
           </w:r>
           <w:r>
             <w:fldChar w:fldCharType="end"/>
@@ -27114,7 +27790,7 @@
             <w:rPr>
               <w:noProof/>
             </w:rPr>
-            <w:t>[45]</w:t>
+            <w:t>[46]</w:t>
           </w:r>
           <w:r>
             <w:fldChar w:fldCharType="end"/>
@@ -27151,7 +27827,7 @@
                     <pic:cNvPicPr/>
                   </pic:nvPicPr>
                   <pic:blipFill>
-                    <a:blip r:embed="rId19"/>
+                    <a:blip r:embed="rId20"/>
                     <a:stretch>
                       <a:fillRect/>
                     </a:stretch>
@@ -27176,7 +27852,7 @@
       <w:pPr>
         <w:pStyle w:val="Caption"/>
       </w:pPr>
-      <w:bookmarkStart w:id="48" w:name="_Toc105879328"/>
+      <w:bookmarkStart w:id="53" w:name="_Toc105894023"/>
       <w:r>
         <w:t xml:space="preserve">Figură </w:t>
       </w:r>
@@ -27193,7 +27869,7 @@
         <w:rPr>
           <w:noProof/>
         </w:rPr>
-        <w:t>9</w:t>
+        <w:t>10</w:t>
       </w:r>
       <w:r>
         <w:fldChar w:fldCharType="end"/>
@@ -27221,14 +27897,14 @@
             <w:rPr>
               <w:noProof/>
             </w:rPr>
-            <w:t xml:space="preserve"> [44]</w:t>
+            <w:t xml:space="preserve"> [45]</w:t>
           </w:r>
           <w:r>
             <w:fldChar w:fldCharType="end"/>
           </w:r>
         </w:sdtContent>
       </w:sdt>
-      <w:bookmarkEnd w:id="48"/>
+      <w:bookmarkEnd w:id="53"/>
     </w:p>
     <w:p>
       <w:pPr>
@@ -28007,7 +28683,21 @@
         <w:rPr>
           <w:lang w:val="en-US"/>
         </w:rPr>
-        <w:t xml:space="preserve"> a </w:t>
+        <w:t xml:space="preserve"> </w:t>
+      </w:r>
+      <w:proofErr w:type="gramStart"/>
+      <w:r>
+        <w:rPr>
+          <w:lang w:val="en-US"/>
+        </w:rPr>
+        <w:t>a</w:t>
+      </w:r>
+      <w:proofErr w:type="gramEnd"/>
+      <w:r>
+        <w:rPr>
+          <w:lang w:val="en-US"/>
+        </w:rPr>
+        <w:t xml:space="preserve"> </w:t>
       </w:r>
       <w:proofErr w:type="spellStart"/>
       <w:r>
@@ -28968,7 +29658,21 @@
         <w:rPr>
           <w:lang w:val="en-US"/>
         </w:rPr>
-        <w:t xml:space="preserve"> a </w:t>
+        <w:t xml:space="preserve"> </w:t>
+      </w:r>
+      <w:proofErr w:type="gramStart"/>
+      <w:r>
+        <w:rPr>
+          <w:lang w:val="en-US"/>
+        </w:rPr>
+        <w:t>a</w:t>
+      </w:r>
+      <w:proofErr w:type="gramEnd"/>
+      <w:r>
+        <w:rPr>
+          <w:lang w:val="en-US"/>
+        </w:rPr>
+        <w:t xml:space="preserve"> </w:t>
       </w:r>
       <w:proofErr w:type="spellStart"/>
       <w:r>
@@ -29770,7 +30474,7 @@
               <w:noProof/>
               <w:lang w:val="en-US"/>
             </w:rPr>
-            <w:t>[46]</w:t>
+            <w:t>[47]</w:t>
           </w:r>
           <w:r>
             <w:fldChar w:fldCharType="end"/>
@@ -29868,7 +30572,7 @@
               <w:noProof/>
               <w:lang w:val="en-US"/>
             </w:rPr>
-            <w:t>[46]</w:t>
+            <w:t>[47]</w:t>
           </w:r>
           <w:r>
             <w:fldChar w:fldCharType="end"/>
@@ -29912,7 +30616,7 @@
               <w:noProof/>
               <w:lang w:val="en-US"/>
             </w:rPr>
-            <w:t>[46]</w:t>
+            <w:t>[47]</w:t>
           </w:r>
           <w:r>
             <w:fldChar w:fldCharType="end"/>
@@ -30045,6 +30749,14 @@
     </w:p>
     <w:p>
       <w:pPr>
+        <w:ind w:firstLine="0"/>
+        <w:rPr>
+          <w:rFonts w:cs="Arial"/>
+        </w:rPr>
+      </w:pPr>
+    </w:p>
+    <w:p>
+      <w:pPr>
         <w:pStyle w:val="ListParagraph"/>
         <w:numPr>
           <w:ilvl w:val="0"/>
@@ -30067,7 +30779,6 @@
           <w:sz w:val="28"/>
           <w:szCs w:val="28"/>
         </w:rPr>
-        <w:lastRenderedPageBreak/>
         <w:t>EVALUAREA REZULTATELOR</w:t>
       </w:r>
     </w:p>
@@ -30117,20 +30828,22 @@
           <w:lang w:eastAsia="en-GB"/>
         </w:rPr>
       </w:pPr>
-      <w:bookmarkStart w:id="49" w:name="_Toc105323979"/>
-      <w:bookmarkStart w:id="50" w:name="_Toc105338927"/>
-      <w:bookmarkStart w:id="51" w:name="_Toc105624079"/>
-      <w:bookmarkStart w:id="52" w:name="_Toc105659406"/>
-      <w:bookmarkStart w:id="53" w:name="_Toc105659544"/>
-      <w:bookmarkStart w:id="54" w:name="_Toc105875224"/>
-      <w:bookmarkStart w:id="55" w:name="_Toc105879345"/>
-      <w:bookmarkEnd w:id="49"/>
-      <w:bookmarkEnd w:id="50"/>
-      <w:bookmarkEnd w:id="51"/>
-      <w:bookmarkEnd w:id="52"/>
-      <w:bookmarkEnd w:id="53"/>
+      <w:bookmarkStart w:id="54" w:name="_Toc105323979"/>
+      <w:bookmarkStart w:id="55" w:name="_Toc105338927"/>
+      <w:bookmarkStart w:id="56" w:name="_Toc105624079"/>
+      <w:bookmarkStart w:id="57" w:name="_Toc105659406"/>
+      <w:bookmarkStart w:id="58" w:name="_Toc105659544"/>
+      <w:bookmarkStart w:id="59" w:name="_Toc105875224"/>
+      <w:bookmarkStart w:id="60" w:name="_Toc105879345"/>
+      <w:bookmarkStart w:id="61" w:name="_Toc105894063"/>
       <w:bookmarkEnd w:id="54"/>
       <w:bookmarkEnd w:id="55"/>
+      <w:bookmarkEnd w:id="56"/>
+      <w:bookmarkEnd w:id="57"/>
+      <w:bookmarkEnd w:id="58"/>
+      <w:bookmarkEnd w:id="59"/>
+      <w:bookmarkEnd w:id="60"/>
+      <w:bookmarkEnd w:id="61"/>
     </w:p>
     <w:p>
       <w:pPr>
@@ -30156,41 +30869,43 @@
           <w:lang w:eastAsia="en-GB"/>
         </w:rPr>
       </w:pPr>
-      <w:bookmarkStart w:id="56" w:name="_Toc105323980"/>
-      <w:bookmarkStart w:id="57" w:name="_Toc105338928"/>
-      <w:bookmarkStart w:id="58" w:name="_Toc105624080"/>
-      <w:bookmarkStart w:id="59" w:name="_Toc105659407"/>
-      <w:bookmarkStart w:id="60" w:name="_Toc105659545"/>
-      <w:bookmarkStart w:id="61" w:name="_Toc105875225"/>
-      <w:bookmarkStart w:id="62" w:name="_Toc105879346"/>
-      <w:bookmarkEnd w:id="56"/>
-      <w:bookmarkEnd w:id="57"/>
-      <w:bookmarkEnd w:id="58"/>
-      <w:bookmarkEnd w:id="59"/>
-      <w:bookmarkEnd w:id="60"/>
-      <w:bookmarkEnd w:id="61"/>
+      <w:bookmarkStart w:id="62" w:name="_Toc105323980"/>
+      <w:bookmarkStart w:id="63" w:name="_Toc105338928"/>
+      <w:bookmarkStart w:id="64" w:name="_Toc105624080"/>
+      <w:bookmarkStart w:id="65" w:name="_Toc105659407"/>
+      <w:bookmarkStart w:id="66" w:name="_Toc105659545"/>
+      <w:bookmarkStart w:id="67" w:name="_Toc105875225"/>
+      <w:bookmarkStart w:id="68" w:name="_Toc105879346"/>
+      <w:bookmarkStart w:id="69" w:name="_Toc105894064"/>
       <w:bookmarkEnd w:id="62"/>
+      <w:bookmarkEnd w:id="63"/>
+      <w:bookmarkEnd w:id="64"/>
+      <w:bookmarkEnd w:id="65"/>
+      <w:bookmarkEnd w:id="66"/>
+      <w:bookmarkEnd w:id="67"/>
+      <w:bookmarkEnd w:id="68"/>
+      <w:bookmarkEnd w:id="69"/>
     </w:p>
     <w:p>
       <w:pPr>
         <w:pStyle w:val="Heading2"/>
       </w:pPr>
-      <w:bookmarkStart w:id="63" w:name="_Toc105879347"/>
+      <w:bookmarkStart w:id="70" w:name="_Toc105894065"/>
       <w:r>
         <w:t>TESTARE</w:t>
       </w:r>
-      <w:bookmarkEnd w:id="63"/>
+      <w:bookmarkEnd w:id="70"/>
     </w:p>
     <w:p/>
     <w:p>
       <w:pPr>
         <w:pStyle w:val="Heading2"/>
       </w:pPr>
-      <w:bookmarkStart w:id="64" w:name="_Toc105879348"/>
+      <w:bookmarkStart w:id="71" w:name="_Toc105894066"/>
       <w:r>
         <w:t>EVALUARE</w:t>
       </w:r>
-      <w:bookmarkEnd w:id="64"/>
+      <w:bookmarkEnd w:id="71"/>
     </w:p>
     <w:p/>
     <w:p>
@@ -30224,7 +30939,7 @@
               <w:noProof/>
               <w:lang w:val="en-US"/>
             </w:rPr>
-            <w:t>[47]</w:t>
+            <w:t>[48]</w:t>
           </w:r>
           <w:r>
             <w:fldChar w:fldCharType="end"/>
@@ -30280,7 +30995,7 @@
               <w:noProof/>
               <w:lang w:val="en-US"/>
             </w:rPr>
-            <w:t>[48]</w:t>
+            <w:t>[49]</w:t>
           </w:r>
           <w:r>
             <w:fldChar w:fldCharType="end"/>
@@ -30498,7 +31213,6 @@
           <w:sz w:val="28"/>
           <w:szCs w:val="28"/>
         </w:rPr>
-        <w:lastRenderedPageBreak/>
         <w:t>CONCLUZII</w:t>
       </w:r>
     </w:p>
@@ -30548,30 +31262,32 @@
           <w:lang w:eastAsia="en-GB"/>
         </w:rPr>
       </w:pPr>
-      <w:bookmarkStart w:id="65" w:name="_Toc105323983"/>
-      <w:bookmarkStart w:id="66" w:name="_Toc105338931"/>
-      <w:bookmarkStart w:id="67" w:name="_Toc105624083"/>
-      <w:bookmarkStart w:id="68" w:name="_Toc105659410"/>
-      <w:bookmarkStart w:id="69" w:name="_Toc105659548"/>
-      <w:bookmarkStart w:id="70" w:name="_Toc105875228"/>
-      <w:bookmarkStart w:id="71" w:name="_Toc105879349"/>
-      <w:bookmarkEnd w:id="65"/>
-      <w:bookmarkEnd w:id="66"/>
-      <w:bookmarkEnd w:id="67"/>
-      <w:bookmarkEnd w:id="68"/>
-      <w:bookmarkEnd w:id="69"/>
-      <w:bookmarkEnd w:id="70"/>
-      <w:bookmarkEnd w:id="71"/>
+      <w:bookmarkStart w:id="72" w:name="_Toc105323983"/>
+      <w:bookmarkStart w:id="73" w:name="_Toc105338931"/>
+      <w:bookmarkStart w:id="74" w:name="_Toc105624083"/>
+      <w:bookmarkStart w:id="75" w:name="_Toc105659410"/>
+      <w:bookmarkStart w:id="76" w:name="_Toc105659548"/>
+      <w:bookmarkStart w:id="77" w:name="_Toc105875228"/>
+      <w:bookmarkStart w:id="78" w:name="_Toc105879349"/>
+      <w:bookmarkStart w:id="79" w:name="_Toc105894067"/>
+      <w:bookmarkEnd w:id="72"/>
+      <w:bookmarkEnd w:id="73"/>
+      <w:bookmarkEnd w:id="74"/>
+      <w:bookmarkEnd w:id="75"/>
+      <w:bookmarkEnd w:id="76"/>
+      <w:bookmarkEnd w:id="77"/>
+      <w:bookmarkEnd w:id="78"/>
+      <w:bookmarkEnd w:id="79"/>
     </w:p>
     <w:p>
       <w:pPr>
         <w:pStyle w:val="Heading2"/>
       </w:pPr>
-      <w:bookmarkStart w:id="72" w:name="_Toc105879350"/>
+      <w:bookmarkStart w:id="80" w:name="_Toc105894068"/>
       <w:r>
         <w:t>UTILITATE</w:t>
       </w:r>
-      <w:bookmarkEnd w:id="72"/>
+      <w:bookmarkEnd w:id="80"/>
     </w:p>
     <w:p/>
     <w:p>
@@ -30589,11 +31305,11 @@
       <w:pPr>
         <w:pStyle w:val="Heading2"/>
       </w:pPr>
-      <w:bookmarkStart w:id="73" w:name="_Toc105879351"/>
+      <w:bookmarkStart w:id="81" w:name="_Toc105894069"/>
       <w:r>
         <w:t>DEZVOLTĂRI ULTERIOARE</w:t>
       </w:r>
-      <w:bookmarkEnd w:id="73"/>
+      <w:bookmarkEnd w:id="81"/>
     </w:p>
     <w:p/>
     <w:p>
@@ -30938,7 +31654,23 @@
           <w:szCs w:val="28"/>
         </w:rPr>
         <w:lastRenderedPageBreak/>
-        <w:t>Anexe – Cod</w:t>
+        <w:t>Anex</w:t>
+      </w:r>
+      <w:r>
+        <w:rPr>
+          <w:rFonts w:cs="Arial"/>
+          <w:sz w:val="28"/>
+          <w:szCs w:val="28"/>
+        </w:rPr>
+        <w:t>ă</w:t>
+      </w:r>
+      <w:r>
+        <w:rPr>
+          <w:rFonts w:cs="Arial"/>
+          <w:sz w:val="28"/>
+          <w:szCs w:val="28"/>
+        </w:rPr>
+        <w:t xml:space="preserve"> – Cod</w:t>
       </w:r>
     </w:p>
     <w:p>
@@ -31029,7 +31761,7 @@
           <w:lang w:val="en-US"/>
         </w:rPr>
       </w:pPr>
-      <w:hyperlink r:id="rId20" w:history="1">
+      <w:hyperlink r:id="rId21" w:history="1">
         <w:r>
           <w:rPr>
             <w:rStyle w:val="Hyperlink"/>
@@ -31169,7 +31901,7 @@
                     <pic:cNvPicPr/>
                   </pic:nvPicPr>
                   <pic:blipFill>
-                    <a:blip r:embed="rId21" cstate="print">
+                    <a:blip r:embed="rId22" cstate="print">
                       <a:extLst>
                         <a:ext uri="{28A0092B-C50C-407E-A947-70E740481C1C}">
                           <a14:useLocalDpi xmlns:a14="http://schemas.microsoft.com/office/drawing/2010/main" val="0"/>
@@ -31304,7 +32036,7 @@
         </w:rPr>
       </w:pPr>
     </w:p>
-    <w:bookmarkStart w:id="74" w:name="_Toc105879352" w:displacedByCustomXml="next"/>
+    <w:bookmarkStart w:id="82" w:name="_Toc105894070" w:displacedByCustomXml="next"/>
     <w:sdt>
       <w:sdtPr>
         <w:rPr>
@@ -31330,7 +32062,7 @@
           <w:r>
             <w:t>Referințe bibliografice</w:t>
           </w:r>
-          <w:bookmarkEnd w:id="74"/>
+          <w:bookmarkEnd w:id="82"/>
         </w:p>
         <w:sdt>
           <w:sdtPr>
@@ -31377,7 +32109,7 @@
               </w:tblGrid>
               <w:tr>
                 <w:trPr>
-                  <w:divId w:val="1339965042"/>
+                  <w:divId w:val="1602251571"/>
                   <w:tblCellSpacing w:w="15" w:type="dxa"/>
                 </w:trPr>
                 <w:tc>
@@ -31437,7 +32169,7 @@
               </w:tr>
               <w:tr>
                 <w:trPr>
-                  <w:divId w:val="1339965042"/>
+                  <w:divId w:val="1602251571"/>
                   <w:tblCellSpacing w:w="15" w:type="dxa"/>
                 </w:trPr>
                 <w:tc>
@@ -31483,7 +32215,7 @@
               </w:tr>
               <w:tr>
                 <w:trPr>
-                  <w:divId w:val="1339965042"/>
+                  <w:divId w:val="1602251571"/>
                   <w:tblCellSpacing w:w="15" w:type="dxa"/>
                 </w:trPr>
                 <w:tc>
@@ -31529,7 +32261,7 @@
               </w:tr>
               <w:tr>
                 <w:trPr>
-                  <w:divId w:val="1339965042"/>
+                  <w:divId w:val="1602251571"/>
                   <w:tblCellSpacing w:w="15" w:type="dxa"/>
                 </w:trPr>
                 <w:tc>
@@ -31575,7 +32307,7 @@
               </w:tr>
               <w:tr>
                 <w:trPr>
-                  <w:divId w:val="1339965042"/>
+                  <w:divId w:val="1602251571"/>
                   <w:tblCellSpacing w:w="15" w:type="dxa"/>
                 </w:trPr>
                 <w:tc>
@@ -31621,7 +32353,7 @@
               </w:tr>
               <w:tr>
                 <w:trPr>
-                  <w:divId w:val="1339965042"/>
+                  <w:divId w:val="1602251571"/>
                   <w:tblCellSpacing w:w="15" w:type="dxa"/>
                 </w:trPr>
                 <w:tc>
@@ -31667,7 +32399,7 @@
               </w:tr>
               <w:tr>
                 <w:trPr>
-                  <w:divId w:val="1339965042"/>
+                  <w:divId w:val="1602251571"/>
                   <w:tblCellSpacing w:w="15" w:type="dxa"/>
                 </w:trPr>
                 <w:tc>
@@ -31713,7 +32445,7 @@
               </w:tr>
               <w:tr>
                 <w:trPr>
-                  <w:divId w:val="1339965042"/>
+                  <w:divId w:val="1602251571"/>
                   <w:tblCellSpacing w:w="15" w:type="dxa"/>
                 </w:trPr>
                 <w:tc>
@@ -31759,7 +32491,7 @@
               </w:tr>
               <w:tr>
                 <w:trPr>
-                  <w:divId w:val="1339965042"/>
+                  <w:divId w:val="1602251571"/>
                   <w:tblCellSpacing w:w="15" w:type="dxa"/>
                 </w:trPr>
                 <w:tc>
@@ -31805,7 +32537,7 @@
               </w:tr>
               <w:tr>
                 <w:trPr>
-                  <w:divId w:val="1339965042"/>
+                  <w:divId w:val="1602251571"/>
                   <w:tblCellSpacing w:w="15" w:type="dxa"/>
                 </w:trPr>
                 <w:tc>
@@ -31851,7 +32583,7 @@
               </w:tr>
               <w:tr>
                 <w:trPr>
-                  <w:divId w:val="1339965042"/>
+                  <w:divId w:val="1602251571"/>
                   <w:tblCellSpacing w:w="15" w:type="dxa"/>
                 </w:trPr>
                 <w:tc>
@@ -31912,7 +32644,7 @@
               </w:tr>
               <w:tr>
                 <w:trPr>
-                  <w:divId w:val="1339965042"/>
+                  <w:divId w:val="1602251571"/>
                   <w:tblCellSpacing w:w="15" w:type="dxa"/>
                 </w:trPr>
                 <w:tc>
@@ -31958,7 +32690,7 @@
               </w:tr>
               <w:tr>
                 <w:trPr>
-                  <w:divId w:val="1339965042"/>
+                  <w:divId w:val="1602251571"/>
                   <w:tblCellSpacing w:w="15" w:type="dxa"/>
                 </w:trPr>
                 <w:tc>
@@ -32004,7 +32736,7 @@
               </w:tr>
               <w:tr>
                 <w:trPr>
-                  <w:divId w:val="1339965042"/>
+                  <w:divId w:val="1602251571"/>
                   <w:tblCellSpacing w:w="15" w:type="dxa"/>
                 </w:trPr>
                 <w:tc>
@@ -32050,7 +32782,7 @@
               </w:tr>
               <w:tr>
                 <w:trPr>
-                  <w:divId w:val="1339965042"/>
+                  <w:divId w:val="1602251571"/>
                   <w:tblCellSpacing w:w="15" w:type="dxa"/>
                 </w:trPr>
                 <w:tc>
@@ -32096,7 +32828,7 @@
               </w:tr>
               <w:tr>
                 <w:trPr>
-                  <w:divId w:val="1339965042"/>
+                  <w:divId w:val="1602251571"/>
                   <w:tblCellSpacing w:w="15" w:type="dxa"/>
                 </w:trPr>
                 <w:tc>
@@ -32142,7 +32874,7 @@
               </w:tr>
               <w:tr>
                 <w:trPr>
-                  <w:divId w:val="1339965042"/>
+                  <w:divId w:val="1602251571"/>
                   <w:tblCellSpacing w:w="15" w:type="dxa"/>
                 </w:trPr>
                 <w:tc>
@@ -32188,7 +32920,7 @@
               </w:tr>
               <w:tr>
                 <w:trPr>
-                  <w:divId w:val="1339965042"/>
+                  <w:divId w:val="1602251571"/>
                   <w:tblCellSpacing w:w="15" w:type="dxa"/>
                 </w:trPr>
                 <w:tc>
@@ -32234,7 +32966,7 @@
               </w:tr>
               <w:tr>
                 <w:trPr>
-                  <w:divId w:val="1339965042"/>
+                  <w:divId w:val="1602251571"/>
                   <w:tblCellSpacing w:w="15" w:type="dxa"/>
                 </w:trPr>
                 <w:tc>
@@ -32280,7 +33012,7 @@
               </w:tr>
               <w:tr>
                 <w:trPr>
-                  <w:divId w:val="1339965042"/>
+                  <w:divId w:val="1602251571"/>
                   <w:tblCellSpacing w:w="15" w:type="dxa"/>
                 </w:trPr>
                 <w:tc>
@@ -32327,7 +33059,7 @@
               </w:tr>
               <w:tr>
                 <w:trPr>
-                  <w:divId w:val="1339965042"/>
+                  <w:divId w:val="1602251571"/>
                   <w:tblCellSpacing w:w="15" w:type="dxa"/>
                 </w:trPr>
                 <w:tc>
@@ -32373,7 +33105,7 @@
               </w:tr>
               <w:tr>
                 <w:trPr>
-                  <w:divId w:val="1339965042"/>
+                  <w:divId w:val="1602251571"/>
                   <w:tblCellSpacing w:w="15" w:type="dxa"/>
                 </w:trPr>
                 <w:tc>
@@ -32419,7 +33151,7 @@
               </w:tr>
               <w:tr>
                 <w:trPr>
-                  <w:divId w:val="1339965042"/>
+                  <w:divId w:val="1602251571"/>
                   <w:tblCellSpacing w:w="15" w:type="dxa"/>
                 </w:trPr>
                 <w:tc>
@@ -32465,7 +33197,7 @@
               </w:tr>
               <w:tr>
                 <w:trPr>
-                  <w:divId w:val="1339965042"/>
+                  <w:divId w:val="1602251571"/>
                   <w:tblCellSpacing w:w="15" w:type="dxa"/>
                 </w:trPr>
                 <w:tc>
@@ -32511,7 +33243,7 @@
               </w:tr>
               <w:tr>
                 <w:trPr>
-                  <w:divId w:val="1339965042"/>
+                  <w:divId w:val="1602251571"/>
                   <w:tblCellSpacing w:w="15" w:type="dxa"/>
                 </w:trPr>
                 <w:tc>
@@ -32557,7 +33289,7 @@
               </w:tr>
               <w:tr>
                 <w:trPr>
-                  <w:divId w:val="1339965042"/>
+                  <w:divId w:val="1602251571"/>
                   <w:tblCellSpacing w:w="15" w:type="dxa"/>
                 </w:trPr>
                 <w:tc>
@@ -32603,7 +33335,7 @@
               </w:tr>
               <w:tr>
                 <w:trPr>
-                  <w:divId w:val="1339965042"/>
+                  <w:divId w:val="1602251571"/>
                   <w:tblCellSpacing w:w="15" w:type="dxa"/>
                 </w:trPr>
                 <w:tc>
@@ -32649,7 +33381,7 @@
               </w:tr>
               <w:tr>
                 <w:trPr>
-                  <w:divId w:val="1339965042"/>
+                  <w:divId w:val="1602251571"/>
                   <w:tblCellSpacing w:w="15" w:type="dxa"/>
                 </w:trPr>
                 <w:tc>
@@ -32709,7 +33441,7 @@
               </w:tr>
               <w:tr>
                 <w:trPr>
-                  <w:divId w:val="1339965042"/>
+                  <w:divId w:val="1602251571"/>
                   <w:tblCellSpacing w:w="15" w:type="dxa"/>
                 </w:trPr>
                 <w:tc>
@@ -32769,7 +33501,7 @@
               </w:tr>
               <w:tr>
                 <w:trPr>
-                  <w:divId w:val="1339965042"/>
+                  <w:divId w:val="1602251571"/>
                   <w:tblCellSpacing w:w="15" w:type="dxa"/>
                 </w:trPr>
                 <w:tc>
@@ -32815,7 +33547,7 @@
               </w:tr>
               <w:tr>
                 <w:trPr>
-                  <w:divId w:val="1339965042"/>
+                  <w:divId w:val="1602251571"/>
                   <w:tblCellSpacing w:w="15" w:type="dxa"/>
                 </w:trPr>
                 <w:tc>
@@ -32861,7 +33593,7 @@
               </w:tr>
               <w:tr>
                 <w:trPr>
-                  <w:divId w:val="1339965042"/>
+                  <w:divId w:val="1602251571"/>
                   <w:tblCellSpacing w:w="15" w:type="dxa"/>
                 </w:trPr>
                 <w:tc>
@@ -32907,7 +33639,7 @@
               </w:tr>
               <w:tr>
                 <w:trPr>
-                  <w:divId w:val="1339965042"/>
+                  <w:divId w:val="1602251571"/>
                   <w:tblCellSpacing w:w="15" w:type="dxa"/>
                 </w:trPr>
                 <w:tc>
@@ -32954,7 +33686,7 @@
               </w:tr>
               <w:tr>
                 <w:trPr>
-                  <w:divId w:val="1339965042"/>
+                  <w:divId w:val="1602251571"/>
                   <w:tblCellSpacing w:w="15" w:type="dxa"/>
                 </w:trPr>
                 <w:tc>
@@ -33000,7 +33732,7 @@
               </w:tr>
               <w:tr>
                 <w:trPr>
-                  <w:divId w:val="1339965042"/>
+                  <w:divId w:val="1602251571"/>
                   <w:tblCellSpacing w:w="15" w:type="dxa"/>
                 </w:trPr>
                 <w:tc>
@@ -33046,7 +33778,7 @@
               </w:tr>
               <w:tr>
                 <w:trPr>
-                  <w:divId w:val="1339965042"/>
+                  <w:divId w:val="1602251571"/>
                   <w:tblCellSpacing w:w="15" w:type="dxa"/>
                 </w:trPr>
                 <w:tc>
@@ -33092,7 +33824,7 @@
               </w:tr>
               <w:tr>
                 <w:trPr>
-                  <w:divId w:val="1339965042"/>
+                  <w:divId w:val="1602251571"/>
                   <w:tblCellSpacing w:w="15" w:type="dxa"/>
                 </w:trPr>
                 <w:tc>
@@ -33138,7 +33870,7 @@
               </w:tr>
               <w:tr>
                 <w:trPr>
-                  <w:divId w:val="1339965042"/>
+                  <w:divId w:val="1602251571"/>
                   <w:tblCellSpacing w:w="15" w:type="dxa"/>
                 </w:trPr>
                 <w:tc>
@@ -33184,7 +33916,7 @@
               </w:tr>
               <w:tr>
                 <w:trPr>
-                  <w:divId w:val="1339965042"/>
+                  <w:divId w:val="1602251571"/>
                   <w:tblCellSpacing w:w="15" w:type="dxa"/>
                 </w:trPr>
                 <w:tc>
@@ -33230,7 +33962,7 @@
               </w:tr>
               <w:tr>
                 <w:trPr>
-                  <w:divId w:val="1339965042"/>
+                  <w:divId w:val="1602251571"/>
                   <w:tblCellSpacing w:w="15" w:type="dxa"/>
                 </w:trPr>
                 <w:tc>
@@ -33269,14 +34001,28 @@
                       <w:rPr>
                         <w:noProof/>
                       </w:rPr>
-                      <w:t>AI &amp; Machine Learning Blog, „[Tutorial] OCR in Python with Tesseract, OpenCV and Pytesseract,” 5 December 2019. [Interactiv]. Available: https://nanonets.com/blog/ocr-with-tesseract/. [Accesat 4 June 2022].</w:t>
+                      <w:t xml:space="preserve">A. Chaudhuri, K. Mandaviya, P. Badelia și S. K. Ghosh, „Optical Character Recognition System for Different Languages with Soft Computing,” </w:t>
+                    </w:r>
+                    <w:r>
+                      <w:rPr>
+                        <w:i/>
+                        <w:iCs/>
+                        <w:noProof/>
+                      </w:rPr>
+                      <w:t xml:space="preserve">Studies in Fuziness and Soft Computing, </w:t>
+                    </w:r>
+                    <w:r>
+                      <w:rPr>
+                        <w:noProof/>
+                      </w:rPr>
+                      <w:t xml:space="preserve">pp. 1-108. </w:t>
                     </w:r>
                   </w:p>
                 </w:tc>
               </w:tr>
               <w:tr>
                 <w:trPr>
-                  <w:divId w:val="1339965042"/>
+                  <w:divId w:val="1602251571"/>
                   <w:tblCellSpacing w:w="15" w:type="dxa"/>
                 </w:trPr>
                 <w:tc>
@@ -33315,14 +34061,14 @@
                       <w:rPr>
                         <w:noProof/>
                       </w:rPr>
-                      <w:t>Simplilearn.com, „Top Python Machine Learning Libraries,” 25 November 2020. [Interactiv]. Available: https://www.simplilearn.com/python-machine-learning-libraries-article. [Accesat 4 June 2022].</w:t>
+                      <w:t>AI &amp; Machine Learning Blog, „[Tutorial] OCR in Python with Tesseract, OpenCV and Pytesseract,” 5 December 2019. [Interactiv]. Available: https://nanonets.com/blog/ocr-with-tesseract/. [Accesat 4 June 2022].</w:t>
                     </w:r>
                   </w:p>
                 </w:tc>
               </w:tr>
               <w:tr>
                 <w:trPr>
-                  <w:divId w:val="1339965042"/>
+                  <w:divId w:val="1602251571"/>
                   <w:tblCellSpacing w:w="15" w:type="dxa"/>
                 </w:trPr>
                 <w:tc>
@@ -33361,14 +34107,14 @@
                       <w:rPr>
                         <w:noProof/>
                       </w:rPr>
-                      <w:t>TensorFlow, „TensorFlow,” 2019. [Interactiv]. Available: https://www.tensorflow.org/. [Accesat 4 June 2022].</w:t>
+                      <w:t>Simplilearn.com, „Top Python Machine Learning Libraries,” 25 November 2020. [Interactiv]. Available: https://www.simplilearn.com/python-machine-learning-libraries-article. [Accesat 4 June 2022].</w:t>
                     </w:r>
                   </w:p>
                 </w:tc>
               </w:tr>
               <w:tr>
                 <w:trPr>
-                  <w:divId w:val="1339965042"/>
+                  <w:divId w:val="1602251571"/>
                   <w:tblCellSpacing w:w="15" w:type="dxa"/>
                 </w:trPr>
                 <w:tc>
@@ -33407,14 +34153,14 @@
                       <w:rPr>
                         <w:noProof/>
                       </w:rPr>
-                      <w:t>R. Vickery, „The Python Machine Learning Ecosystem,” 11 April 2022. [Interactiv]. Available: https://towardsdatascience.com/the-python-machine-learning-ecosystem-7c05be4ac48d. [Accesat 4 June 2022].</w:t>
+                      <w:t>TensorFlow, „TensorFlow,” 2019. [Interactiv]. Available: https://www.tensorflow.org/. [Accesat 4 June 2022].</w:t>
                     </w:r>
                   </w:p>
                 </w:tc>
               </w:tr>
               <w:tr>
                 <w:trPr>
-                  <w:divId w:val="1339965042"/>
+                  <w:divId w:val="1602251571"/>
                   <w:tblCellSpacing w:w="15" w:type="dxa"/>
                 </w:trPr>
                 <w:tc>
@@ -33434,6 +34180,52 @@
                         <w:noProof/>
                       </w:rPr>
                       <w:t xml:space="preserve">[44] </w:t>
+                    </w:r>
+                  </w:p>
+                </w:tc>
+                <w:tc>
+                  <w:tcPr>
+                    <w:tcW w:w="0" w:type="auto"/>
+                    <w:hideMark/>
+                  </w:tcPr>
+                  <w:p>
+                    <w:pPr>
+                      <w:pStyle w:val="Bibliography"/>
+                      <w:rPr>
+                        <w:noProof/>
+                      </w:rPr>
+                    </w:pPr>
+                    <w:r>
+                      <w:rPr>
+                        <w:noProof/>
+                      </w:rPr>
+                      <w:t>R. Vickery, „The Python Machine Learning Ecosystem,” 11 April 2022. [Interactiv]. Available: https://towardsdatascience.com/the-python-machine-learning-ecosystem-7c05be4ac48d. [Accesat 4 June 2022].</w:t>
+                    </w:r>
+                  </w:p>
+                </w:tc>
+              </w:tr>
+              <w:tr>
+                <w:trPr>
+                  <w:divId w:val="1602251571"/>
+                  <w:tblCellSpacing w:w="15" w:type="dxa"/>
+                </w:trPr>
+                <w:tc>
+                  <w:tcPr>
+                    <w:tcW w:w="50" w:type="pct"/>
+                    <w:hideMark/>
+                  </w:tcPr>
+                  <w:p>
+                    <w:pPr>
+                      <w:pStyle w:val="Bibliography"/>
+                      <w:rPr>
+                        <w:noProof/>
+                      </w:rPr>
+                    </w:pPr>
+                    <w:r>
+                      <w:rPr>
+                        <w:noProof/>
+                      </w:rPr>
+                      <w:t xml:space="preserve">[45] </w:t>
                     </w:r>
                   </w:p>
                 </w:tc>
@@ -33474,7 +34266,7 @@
               </w:tr>
               <w:tr>
                 <w:trPr>
-                  <w:divId w:val="1339965042"/>
+                  <w:divId w:val="1602251571"/>
                   <w:tblCellSpacing w:w="15" w:type="dxa"/>
                 </w:trPr>
                 <w:tc>
@@ -33493,7 +34285,8 @@
                       <w:rPr>
                         <w:noProof/>
                       </w:rPr>
-                      <w:t xml:space="preserve">[45] </w:t>
+                      <w:lastRenderedPageBreak/>
+                      <w:t xml:space="preserve">[46] </w:t>
                     </w:r>
                   </w:p>
                 </w:tc>
@@ -33534,54 +34327,7 @@
               </w:tr>
               <w:tr>
                 <w:trPr>
-                  <w:divId w:val="1339965042"/>
-                  <w:tblCellSpacing w:w="15" w:type="dxa"/>
-                </w:trPr>
-                <w:tc>
-                  <w:tcPr>
-                    <w:tcW w:w="50" w:type="pct"/>
-                    <w:hideMark/>
-                  </w:tcPr>
-                  <w:p>
-                    <w:pPr>
-                      <w:pStyle w:val="Bibliography"/>
-                      <w:rPr>
-                        <w:noProof/>
-                      </w:rPr>
-                    </w:pPr>
-                    <w:r>
-                      <w:rPr>
-                        <w:noProof/>
-                      </w:rPr>
-                      <w:lastRenderedPageBreak/>
-                      <w:t xml:space="preserve">[46] </w:t>
-                    </w:r>
-                  </w:p>
-                </w:tc>
-                <w:tc>
-                  <w:tcPr>
-                    <w:tcW w:w="0" w:type="auto"/>
-                    <w:hideMark/>
-                  </w:tcPr>
-                  <w:p>
-                    <w:pPr>
-                      <w:pStyle w:val="Bibliography"/>
-                      <w:rPr>
-                        <w:noProof/>
-                      </w:rPr>
-                    </w:pPr>
-                    <w:r>
-                      <w:rPr>
-                        <w:noProof/>
-                      </w:rPr>
-                      <w:t>Praveen, „License Plate Recognition using OpenCV Python,” Medium, 9 July 2020. [Interactiv]. Available: https://medium.com/programming-fever/license-plate-recognition-using-opencv-python-7611f85cdd6c. [Accesat 4 June 2022].</w:t>
-                    </w:r>
-                  </w:p>
-                </w:tc>
-              </w:tr>
-              <w:tr>
-                <w:trPr>
-                  <w:divId w:val="1339965042"/>
+                  <w:divId w:val="1602251571"/>
                   <w:tblCellSpacing w:w="15" w:type="dxa"/>
                 </w:trPr>
                 <w:tc>
@@ -33620,14 +34366,14 @@
                       <w:rPr>
                         <w:noProof/>
                       </w:rPr>
-                      <w:t>www.javatpoint.com, „Number Plate Recognition using Python - Javatpoint,” [Interactiv]. Available: https://www.javatpoint.com/number-plate-recognition-using-python. [Accesat 4 June 2022].</w:t>
+                      <w:t>Praveen, „License Plate Recognition using OpenCV Python,” Medium, 9 July 2020. [Interactiv]. Available: https://medium.com/programming-fever/license-plate-recognition-using-opencv-python-7611f85cdd6c. [Accesat 4 June 2022].</w:t>
                     </w:r>
                   </w:p>
                 </w:tc>
               </w:tr>
               <w:tr>
                 <w:trPr>
-                  <w:divId w:val="1339965042"/>
+                  <w:divId w:val="1602251571"/>
                   <w:tblCellSpacing w:w="15" w:type="dxa"/>
                 </w:trPr>
                 <w:tc>
@@ -33666,14 +34412,14 @@
                       <w:rPr>
                         <w:noProof/>
                       </w:rPr>
-                      <w:t>PyImageSearch, „OpenCV: Automatic License/Number Plate Recognition (ANPR) with Python,” 21 September 2020. [Interactiv]. Available: https://pyimagesearch.com/2020/09/21/opencv-automatic-license-number-plate-recognition-anpr-with-python/. [Accesat 4 June 2022].</w:t>
+                      <w:t>www.javatpoint.com, „Number Plate Recognition using Python - Javatpoint,” [Interactiv]. Available: https://www.javatpoint.com/number-plate-recognition-using-python. [Accesat 4 June 2022].</w:t>
                     </w:r>
                   </w:p>
                 </w:tc>
               </w:tr>
               <w:tr>
                 <w:trPr>
-                  <w:divId w:val="1339965042"/>
+                  <w:divId w:val="1602251571"/>
                   <w:tblCellSpacing w:w="15" w:type="dxa"/>
                 </w:trPr>
                 <w:tc>
@@ -33712,14 +34458,14 @@
                       <w:rPr>
                         <w:noProof/>
                       </w:rPr>
-                      <w:t>Openalpr.com, „OpenALPR - Automatic License Plate Recognition,” 2020. [Interactiv]. Available: https://www.openalpr.com/. [Accesat 4 June 2022].</w:t>
+                      <w:t>PyImageSearch, „OpenCV: Automatic License/Number Plate Recognition (ANPR) with Python,” 21 September 2020. [Interactiv]. Available: https://pyimagesearch.com/2020/09/21/opencv-automatic-license-number-plate-recognition-anpr-with-python/. [Accesat 4 June 2022].</w:t>
                     </w:r>
                   </w:p>
                 </w:tc>
               </w:tr>
               <w:tr>
                 <w:trPr>
-                  <w:divId w:val="1339965042"/>
+                  <w:divId w:val="1602251571"/>
                   <w:tblCellSpacing w:w="15" w:type="dxa"/>
                 </w:trPr>
                 <w:tc>
@@ -33758,6 +34504,52 @@
                       <w:rPr>
                         <w:noProof/>
                       </w:rPr>
+                      <w:t>Openalpr.com, „OpenALPR - Automatic License Plate Recognition,” 2020. [Interactiv]. Available: https://www.openalpr.com/. [Accesat 4 June 2022].</w:t>
+                    </w:r>
+                  </w:p>
+                </w:tc>
+              </w:tr>
+              <w:tr>
+                <w:trPr>
+                  <w:divId w:val="1602251571"/>
+                  <w:tblCellSpacing w:w="15" w:type="dxa"/>
+                </w:trPr>
+                <w:tc>
+                  <w:tcPr>
+                    <w:tcW w:w="50" w:type="pct"/>
+                    <w:hideMark/>
+                  </w:tcPr>
+                  <w:p>
+                    <w:pPr>
+                      <w:pStyle w:val="Bibliography"/>
+                      <w:rPr>
+                        <w:noProof/>
+                      </w:rPr>
+                    </w:pPr>
+                    <w:r>
+                      <w:rPr>
+                        <w:noProof/>
+                      </w:rPr>
+                      <w:t xml:space="preserve">[51] </w:t>
+                    </w:r>
+                  </w:p>
+                </w:tc>
+                <w:tc>
+                  <w:tcPr>
+                    <w:tcW w:w="0" w:type="auto"/>
+                    <w:hideMark/>
+                  </w:tcPr>
+                  <w:p>
+                    <w:pPr>
+                      <w:pStyle w:val="Bibliography"/>
+                      <w:rPr>
+                        <w:noProof/>
+                      </w:rPr>
+                    </w:pPr>
+                    <w:r>
+                      <w:rPr>
+                        <w:noProof/>
+                      </w:rPr>
                       <w:t>[Interactiv]. Available: https://www.statista.com/chart/4947/the-eus-hotspots-for-people-trafficking/.</w:t>
                     </w:r>
                   </w:p>
@@ -33766,7 +34558,7 @@
             </w:tbl>
             <w:p>
               <w:pPr>
-                <w:divId w:val="1339965042"/>
+                <w:divId w:val="1602251571"/>
                 <w:rPr>
                   <w:noProof/>
                 </w:rPr>
@@ -34029,7 +34821,6 @@
         <w:jc w:val="left"/>
       </w:pPr>
       <w:r>
-        <w:lastRenderedPageBreak/>
         <w:t xml:space="preserve">DECLARAȚIE DE AUTENTICITATE ALUCRĂRII DE FINALIZARE A STUDIILOR </w:t>
       </w:r>
       <w:r>
@@ -34321,9 +35112,9 @@
       </w:r>
     </w:p>
     <w:sectPr>
-      <w:headerReference w:type="default" r:id="rId22"/>
-      <w:footerReference w:type="default" r:id="rId23"/>
-      <w:headerReference w:type="first" r:id="rId24"/>
+      <w:headerReference w:type="default" r:id="rId23"/>
+      <w:footerReference w:type="default" r:id="rId24"/>
+      <w:headerReference w:type="first" r:id="rId25"/>
       <w:pgSz w:w="11907" w:h="16840" w:code="9"/>
       <w:pgMar w:top="1411" w:right="1138" w:bottom="1138" w:left="1138" w:header="706" w:footer="706" w:gutter="0"/>
       <w:pgNumType w:start="1"/>
@@ -35875,7 +36666,10 @@
         <w:footnoteRef/>
       </w:r>
       <w:r>
-        <w:t xml:space="preserve"> SSD </w:t>
+        <w:t xml:space="preserve"> </w:t>
+      </w:r>
+      <w:r>
+        <w:t xml:space="preserve">SSD </w:t>
       </w:r>
       <w:proofErr w:type="spellStart"/>
       <w:r>
@@ -36660,7 +37454,7 @@
         <v:path o:extrusionok="f" gradientshapeok="t" o:connecttype="rect"/>
         <o:lock v:ext="edit" aspectratio="t"/>
       </v:shapetype>
-      <v:shape id="_x0000_i1200" type="#_x0000_t75" alt="Shape&#10;&#10;Description automatically generated with low confidence" style="width:350.6pt;height:350.6pt;visibility:visible;mso-wrap-style:square" o:bullet="t">
+      <v:shape id="_x0000_i1058" type="#_x0000_t75" alt="Shape&#10;&#10;Description automatically generated with low confidence" style="width:350.6pt;height:350.6pt;visibility:visible;mso-wrap-style:square" o:bullet="t">
         <v:imagedata r:id="rId1" o:title="Shape&#10;&#10;Description automatically generated with low confidence"/>
       </v:shape>
     </w:pict>
@@ -41288,7 +42082,7 @@
     <b:Year>2020</b:Year>
     <b:Month>September</b:Month>
     <b:Day>21</b:Day>
-    <b:RefOrder>48</b:RefOrder>
+    <b:RefOrder>49</b:RefOrder>
   </b:Source>
   <b:Source>
     <b:Tag>Ope201</b:Tag>
@@ -41305,7 +42099,7 @@
     <b:MonthAccessed>June</b:MonthAccessed>
     <b:DayAccessed>4</b:DayAccessed>
     <b:URL>https://www.openalpr.com/</b:URL>
-    <b:RefOrder>49</b:RefOrder>
+    <b:RefOrder>50</b:RefOrder>
   </b:Source>
   <b:Source>
     <b:Tag>htt2</b:Tag>
@@ -41369,7 +42163,7 @@
     <b:MonthAccessed>June</b:MonthAccessed>
     <b:DayAccessed>4</b:DayAccessed>
     <b:URL>https://www.javatpoint.com/number-plate-recognition-using-python</b:URL>
-    <b:RefOrder>47</b:RefOrder>
+    <b:RefOrder>48</b:RefOrder>
   </b:Source>
   <b:Source>
     <b:Tag>Pra20</b:Tag>
@@ -41393,7 +42187,7 @@
     <b:MonthAccessed>June</b:MonthAccessed>
     <b:DayAccessed>4</b:DayAccessed>
     <b:URL>https://medium.com/programming-fever/license-plate-recognition-using-opencv-python-7611f85cdd6c</b:URL>
-    <b:RefOrder>46</b:RefOrder>
+    <b:RefOrder>47</b:RefOrder>
   </b:Source>
   <b:Source>
     <b:Tag>www222</b:Tag>
@@ -41448,7 +42242,7 @@
     <b:MonthAccessed>June</b:MonthAccessed>
     <b:DayAccessed>4</b:DayAccessed>
     <b:URL>https://www.tensorflow.org/</b:URL>
-    <b:RefOrder>42</b:RefOrder>
+    <b:RefOrder>43</b:RefOrder>
   </b:Source>
   <b:Source>
     <b:Tag>RVi22</b:Tag>
@@ -41472,7 +42266,7 @@
     <b:MonthAccessed>June</b:MonthAccessed>
     <b:DayAccessed>4</b:DayAccessed>
     <b:URL>https://towardsdatascience.com/the-python-machine-learning-ecosystem-7c05be4ac48d</b:URL>
-    <b:RefOrder>43</b:RefOrder>
+    <b:RefOrder>44</b:RefOrder>
   </b:Source>
   <b:Source>
     <b:Tag>Sim20</b:Tag>
@@ -41491,7 +42285,7 @@
     <b:MonthAccessed>June</b:MonthAccessed>
     <b:DayAccessed>4</b:DayAccessed>
     <b:URL>https://www.simplilearn.com/python-machine-learning-libraries-article</b:URL>
-    <b:RefOrder>41</b:RefOrder>
+    <b:RefOrder>42</b:RefOrder>
   </b:Source>
   <b:Source>
     <b:Tag>JBr19</b:Tag>
@@ -41535,7 +42329,7 @@
     <b:MonthAccessed>June</b:MonthAccessed>
     <b:DayAccessed>4</b:DayAccessed>
     <b:URL>https://nanonets.com/blog/ocr-with-tesseract/</b:URL>
-    <b:RefOrder>40</b:RefOrder>
+    <b:RefOrder>41</b:RefOrder>
   </b:Source>
   <b:Source>
     <b:Tag>Ale14</b:Tag>
@@ -41853,7 +42647,7 @@
     <b:SourceType>InternetSite</b:SourceType>
     <b:Guid>{060B79BD-9541-40C0-BE2B-B7CD310E941D}</b:Guid>
     <b:URL>	https://www.statista.com/chart/4947/the-eus-hotspots-for-people-trafficking/</b:URL>
-    <b:RefOrder>50</b:RefOrder>
+    <b:RefOrder>51</b:RefOrder>
   </b:Source>
   <b:Source>
     <b:Tag>McC16</b:Tag>
@@ -41988,7 +42782,7 @@
         </b:NameList>
       </b:Author>
     </b:Author>
-    <b:RefOrder>44</b:RefOrder>
+    <b:RefOrder>45</b:RefOrder>
   </b:Source>
   <b:Source>
     <b:Tag>Min22</b:Tag>
@@ -42012,7 +42806,7 @@
     <b:DayAccessed>6</b:DayAccessed>
     <b:URL>https://arxiv.org/pdf/2001.05566.pdf</b:URL>
     <b:DOI>10.1109/TPAMI.2021.3059968</b:DOI>
-    <b:RefOrder>45</b:RefOrder>
+    <b:RefOrder>46</b:RefOrder>
   </b:Source>
   <b:Source>
     <b:Tag>Mah22</b:Tag>
@@ -42060,11 +42854,47 @@
     <b:DOI>10.3390/s22031245</b:DOI>
     <b:RefOrder>29</b:RefOrder>
   </b:Source>
+  <b:Source>
+    <b:Tag>Cha22</b:Tag>
+    <b:SourceType>ArticleInAPeriodical</b:SourceType>
+    <b:Guid>{15E3BF69-7996-47D4-B8F8-65AEC82D9CF6}</b:Guid>
+    <b:Title>Optical Character Recognition System for Different Languages with Soft Computing</b:Title>
+    <b:Author>
+      <b:Author>
+        <b:NameList>
+          <b:Person>
+            <b:Last>Chaudhuri</b:Last>
+            <b:First>Arindam</b:First>
+          </b:Person>
+          <b:Person>
+            <b:Last>Mandaviya</b:Last>
+            <b:First>Krupa</b:First>
+          </b:Person>
+          <b:Person>
+            <b:Last>Badelia</b:Last>
+            <b:First>Pratixa</b:First>
+          </b:Person>
+          <b:Person>
+            <b:Last>Ghosh</b:Last>
+            <b:First>Soumya</b:First>
+            <b:Middle>K.</b:Middle>
+          </b:Person>
+        </b:NameList>
+      </b:Author>
+    </b:Author>
+    <b:PeriodicalTitle>Studies in Fuziness and Soft Computing</b:PeriodicalTitle>
+    <b:YearAccessed>2022</b:YearAccessed>
+    <b:MonthAccessed>June</b:MonthAccessed>
+    <b:DayAccessed>12</b:DayAccessed>
+    <b:URL>http://www.springer.com/series/2941</b:URL>
+    <b:Pages>1-108</b:Pages>
+    <b:RefOrder>40</b:RefOrder>
+  </b:Source>
 </b:Sources>
 </file>
 
 <file path=customXml/itemProps1.xml><?xml version="1.0" encoding="utf-8"?>
-<ds:datastoreItem xmlns:ds="http://schemas.openxmlformats.org/officeDocument/2006/customXml" ds:itemID="{DB8108FE-086A-4B61-A23C-5A35AD0BF10D}">
+<ds:datastoreItem xmlns:ds="http://schemas.openxmlformats.org/officeDocument/2006/customXml" ds:itemID="{49B732AB-1DC2-4B24-9EDF-A079DB4E98A2}">
   <ds:schemaRefs>
     <ds:schemaRef ds:uri="http://schemas.openxmlformats.org/officeDocument/2006/bibliography"/>
   </ds:schemaRefs>

</xml_diff>